<commit_message>
Arreglado de Base de Datos
</commit_message>
<xml_diff>
--- a/Informes/Base de datos/Desarrollo Final.docx
+++ b/Informes/Base de datos/Desarrollo Final.docx
@@ -36877,6 +36877,1693 @@
       </w:r>
     </w:p>
     <w:p/>
+    <w:p/>
+    <w:p>
+      <w:pPr>
+        <w:rPr>
+          <w:lang w:val="ru-RU"/>
+        </w:rPr>
+      </w:pPr>
+    </w:p>
+    <w:p>
+      <w:pPr>
+        <w:rPr>
+          <w:lang w:val="ru-RU"/>
+        </w:rPr>
+      </w:pPr>
+    </w:p>
+    <w:p>
+      <w:pPr>
+        <w:rPr>
+          <w:lang w:val="ru-RU"/>
+        </w:rPr>
+      </w:pPr>
+    </w:p>
+    <w:p>
+      <w:pPr>
+        <w:rPr>
+          <w:lang w:val="ru-RU"/>
+        </w:rPr>
+      </w:pPr>
+    </w:p>
+    <w:p>
+      <w:pPr>
+        <w:rPr>
+          <w:lang w:val="ru-RU"/>
+        </w:rPr>
+      </w:pPr>
+    </w:p>
+    <w:p>
+      <w:pPr>
+        <w:rPr>
+          <w:lang w:val="ru-RU"/>
+        </w:rPr>
+      </w:pPr>
+    </w:p>
+    <w:p>
+      <w:pPr>
+        <w:rPr>
+          <w:lang w:val="ru-RU"/>
+        </w:rPr>
+      </w:pPr>
+    </w:p>
+    <w:p>
+      <w:pPr>
+        <w:rPr>
+          <w:lang w:val="ru-RU"/>
+        </w:rPr>
+      </w:pPr>
+    </w:p>
+    <w:p>
+      <w:pPr>
+        <w:rPr>
+          <w:lang w:val="ru-RU"/>
+        </w:rPr>
+      </w:pPr>
+    </w:p>
+    <w:p>
+      <w:pPr>
+        <w:rPr>
+          <w:lang w:val="ru-RU"/>
+        </w:rPr>
+      </w:pPr>
+    </w:p>
+    <w:p>
+      <w:pPr>
+        <w:rPr>
+          <w:lang w:val="ru-RU"/>
+        </w:rPr>
+      </w:pPr>
+    </w:p>
+    <w:p>
+      <w:pPr>
+        <w:rPr>
+          <w:lang w:val="ru-RU"/>
+        </w:rPr>
+      </w:pPr>
+    </w:p>
+    <w:p>
+      <w:pPr>
+        <w:rPr>
+          <w:lang w:val="ru-RU"/>
+        </w:rPr>
+      </w:pPr>
+    </w:p>
+    <w:p>
+      <w:pPr>
+        <w:rPr>
+          <w:lang w:val="ru-RU"/>
+        </w:rPr>
+      </w:pPr>
+    </w:p>
+    <w:p>
+      <w:pPr>
+        <w:rPr>
+          <w:lang w:val="ru-RU"/>
+        </w:rPr>
+      </w:pPr>
+    </w:p>
+    <w:p>
+      <w:pPr>
+        <w:rPr>
+          <w:lang w:val="ru-RU"/>
+        </w:rPr>
+      </w:pPr>
+    </w:p>
+    <w:p>
+      <w:pPr>
+        <w:rPr>
+          <w:lang w:val="ru-RU"/>
+        </w:rPr>
+      </w:pPr>
+    </w:p>
+    <w:p>
+      <w:pPr>
+        <w:numPr>
+          <w:ilvl w:val="0"/>
+          <w:numId w:val="58"/>
+        </w:numPr>
+      </w:pPr>
+      <w:r>
+        <w:rPr>
+          <w:b/>
+          <w:bCs/>
+        </w:rPr>
+        <w:lastRenderedPageBreak/>
+        <w:t>Estructura de Nombres de Tablas:</w:t>
+      </w:r>
+    </w:p>
+    <w:p>
+      <w:pPr>
+        <w:numPr>
+          <w:ilvl w:val="0"/>
+          <w:numId w:val="59"/>
+        </w:numPr>
+      </w:pPr>
+      <w:r>
+        <w:t>Proyecto Notario usa: @</w:t>
+      </w:r>
+      <w:proofErr w:type="gramStart"/>
+      <w:r>
+        <w:t>Table(</w:t>
+      </w:r>
+      <w:proofErr w:type="gramEnd"/>
+      <w:r>
+        <w:t>name = "personas")</w:t>
+      </w:r>
+    </w:p>
+    <w:p>
+      <w:pPr>
+        <w:numPr>
+          <w:ilvl w:val="0"/>
+          <w:numId w:val="59"/>
+        </w:numPr>
+      </w:pPr>
+      <w:r>
+        <w:t>Base de datos usa: PERSONA_FISICA</w:t>
+      </w:r>
+    </w:p>
+    <w:p>
+      <w:pPr>
+        <w:numPr>
+          <w:ilvl w:val="0"/>
+          <w:numId w:val="60"/>
+        </w:numPr>
+      </w:pPr>
+      <w:r>
+        <w:rPr>
+          <w:b/>
+          <w:bCs/>
+        </w:rPr>
+        <w:t>Campos en PERSONA_FISICA vs Clase Persona:</w:t>
+      </w:r>
+    </w:p>
+    <w:p>
+      <w:r>
+        <w:t>Base de datos tiene:</w:t>
+      </w:r>
+    </w:p>
+    <w:p>
+      <w:r>
+        <w:t>id BIGINT</w:t>
+      </w:r>
+      <w:r>
+        <w:br/>
+        <w:t xml:space="preserve">nie </w:t>
+      </w:r>
+      <w:proofErr w:type="gramStart"/>
+      <w:r>
+        <w:t>VARCHAR(</w:t>
+      </w:r>
+      <w:proofErr w:type="gramEnd"/>
+      <w:r>
+        <w:t>20)</w:t>
+      </w:r>
+      <w:r>
+        <w:br/>
+      </w:r>
+      <w:proofErr w:type="spellStart"/>
+      <w:r>
+        <w:t>dni</w:t>
+      </w:r>
+      <w:proofErr w:type="spellEnd"/>
+      <w:r>
+        <w:t xml:space="preserve"> </w:t>
+      </w:r>
+      <w:proofErr w:type="gramStart"/>
+      <w:r>
+        <w:t>VARCHAR(</w:t>
+      </w:r>
+      <w:proofErr w:type="gramEnd"/>
+      <w:r>
+        <w:t>20)</w:t>
+      </w:r>
+      <w:r>
+        <w:br/>
+        <w:t xml:space="preserve">nombre </w:t>
+      </w:r>
+      <w:proofErr w:type="gramStart"/>
+      <w:r>
+        <w:t>VARCHAR(</w:t>
+      </w:r>
+      <w:proofErr w:type="gramEnd"/>
+      <w:r>
+        <w:t>50)</w:t>
+      </w:r>
+      <w:r>
+        <w:br/>
+      </w:r>
+      <w:proofErr w:type="spellStart"/>
+      <w:r>
+        <w:t>primer_apellido</w:t>
+      </w:r>
+      <w:proofErr w:type="spellEnd"/>
+      <w:r>
+        <w:t xml:space="preserve"> </w:t>
+      </w:r>
+      <w:proofErr w:type="gramStart"/>
+      <w:r>
+        <w:t>VARCHAR(</w:t>
+      </w:r>
+      <w:proofErr w:type="gramEnd"/>
+      <w:r>
+        <w:t>50)</w:t>
+      </w:r>
+      <w:r>
+        <w:br/>
+      </w:r>
+      <w:proofErr w:type="spellStart"/>
+      <w:r>
+        <w:t>segundo_apellido</w:t>
+      </w:r>
+      <w:proofErr w:type="spellEnd"/>
+      <w:r>
+        <w:t xml:space="preserve"> </w:t>
+      </w:r>
+      <w:proofErr w:type="gramStart"/>
+      <w:r>
+        <w:t>VARCHAR(</w:t>
+      </w:r>
+      <w:proofErr w:type="gramEnd"/>
+      <w:r>
+        <w:t>50)</w:t>
+      </w:r>
+      <w:r>
+        <w:br/>
+        <w:t xml:space="preserve">genero </w:t>
+      </w:r>
+      <w:proofErr w:type="gramStart"/>
+      <w:r>
+        <w:t>VARCHAR(</w:t>
+      </w:r>
+      <w:proofErr w:type="gramEnd"/>
+      <w:r>
+        <w:t>20)</w:t>
+      </w:r>
+      <w:r>
+        <w:br/>
+      </w:r>
+      <w:proofErr w:type="spellStart"/>
+      <w:r>
+        <w:t>fecha_nacimiento</w:t>
+      </w:r>
+      <w:proofErr w:type="spellEnd"/>
+      <w:r>
+        <w:t xml:space="preserve"> DATE</w:t>
+      </w:r>
+      <w:r>
+        <w:br/>
+      </w:r>
+      <w:proofErr w:type="spellStart"/>
+      <w:r>
+        <w:t>profesion</w:t>
+      </w:r>
+      <w:proofErr w:type="spellEnd"/>
+      <w:r>
+        <w:t xml:space="preserve"> </w:t>
+      </w:r>
+      <w:proofErr w:type="gramStart"/>
+      <w:r>
+        <w:t>VARCHAR(</w:t>
+      </w:r>
+      <w:proofErr w:type="gramEnd"/>
+      <w:r>
+        <w:t>100)</w:t>
+      </w:r>
+      <w:r>
+        <w:br/>
+      </w:r>
+      <w:proofErr w:type="spellStart"/>
+      <w:r>
+        <w:t>profesion_riesgo</w:t>
+      </w:r>
+      <w:proofErr w:type="spellEnd"/>
+      <w:r>
+        <w:t xml:space="preserve"> BOOLEAN</w:t>
+      </w:r>
+      <w:r>
+        <w:br/>
+      </w:r>
+      <w:proofErr w:type="spellStart"/>
+      <w:r>
+        <w:t>estado_civil_id</w:t>
+      </w:r>
+      <w:proofErr w:type="spellEnd"/>
+      <w:r>
+        <w:t xml:space="preserve"> TINYINT</w:t>
+      </w:r>
+    </w:p>
+    <w:p>
+      <w:r>
+        <w:t>Clase Persona tiene:</w:t>
+      </w:r>
+    </w:p>
+    <w:p>
+      <w:proofErr w:type="gramStart"/>
+      <w:r>
+        <w:t>id</w:t>
+      </w:r>
+      <w:proofErr w:type="gramEnd"/>
+      <w:r>
+        <w:t xml:space="preserve"> Long</w:t>
+      </w:r>
+      <w:r>
+        <w:br/>
+      </w:r>
+      <w:proofErr w:type="spellStart"/>
+      <w:r>
+        <w:t>dni</w:t>
+      </w:r>
+      <w:proofErr w:type="spellEnd"/>
+      <w:r>
+        <w:t xml:space="preserve"> </w:t>
+      </w:r>
+      <w:proofErr w:type="spellStart"/>
+      <w:r>
+        <w:t>String</w:t>
+      </w:r>
+      <w:proofErr w:type="spellEnd"/>
+      <w:r>
+        <w:br/>
+        <w:t xml:space="preserve">nombre </w:t>
+      </w:r>
+      <w:proofErr w:type="spellStart"/>
+      <w:r>
+        <w:t>String</w:t>
+      </w:r>
+      <w:proofErr w:type="spellEnd"/>
+      <w:r>
+        <w:br/>
+      </w:r>
+      <w:proofErr w:type="spellStart"/>
+      <w:r>
+        <w:t>primerApellido</w:t>
+      </w:r>
+      <w:proofErr w:type="spellEnd"/>
+      <w:r>
+        <w:t xml:space="preserve"> </w:t>
+      </w:r>
+      <w:proofErr w:type="spellStart"/>
+      <w:r>
+        <w:t>String</w:t>
+      </w:r>
+      <w:proofErr w:type="spellEnd"/>
+      <w:r>
+        <w:br/>
+      </w:r>
+      <w:proofErr w:type="spellStart"/>
+      <w:r>
+        <w:t>segundoApellido</w:t>
+      </w:r>
+      <w:proofErr w:type="spellEnd"/>
+      <w:r>
+        <w:t xml:space="preserve"> </w:t>
+      </w:r>
+      <w:proofErr w:type="spellStart"/>
+      <w:r>
+        <w:t>String</w:t>
+      </w:r>
+      <w:proofErr w:type="spellEnd"/>
+      <w:r>
+        <w:br/>
+        <w:t xml:space="preserve">genero </w:t>
+      </w:r>
+      <w:proofErr w:type="spellStart"/>
+      <w:r>
+        <w:t>String</w:t>
+      </w:r>
+      <w:proofErr w:type="spellEnd"/>
+      <w:r>
+        <w:br/>
+      </w:r>
+      <w:proofErr w:type="spellStart"/>
+      <w:r>
+        <w:t>fechaNacimiento</w:t>
+      </w:r>
+      <w:proofErr w:type="spellEnd"/>
+      <w:r>
+        <w:t xml:space="preserve"> </w:t>
+      </w:r>
+      <w:proofErr w:type="spellStart"/>
+      <w:r>
+        <w:t>LocalDate</w:t>
+      </w:r>
+      <w:proofErr w:type="spellEnd"/>
+      <w:r>
+        <w:br/>
+      </w:r>
+      <w:proofErr w:type="spellStart"/>
+      <w:r>
+        <w:t>profesion</w:t>
+      </w:r>
+      <w:proofErr w:type="spellEnd"/>
+      <w:r>
+        <w:t xml:space="preserve"> </w:t>
+      </w:r>
+      <w:proofErr w:type="spellStart"/>
+      <w:r>
+        <w:t>String</w:t>
+      </w:r>
+      <w:proofErr w:type="spellEnd"/>
+    </w:p>
+    <w:p>
+      <w:pPr>
+        <w:numPr>
+          <w:ilvl w:val="0"/>
+          <w:numId w:val="61"/>
+        </w:numPr>
+      </w:pPr>
+      <w:r>
+        <w:rPr>
+          <w:b/>
+          <w:bCs/>
+        </w:rPr>
+        <w:t>Cambios Necesarios en la Clase Persona:</w:t>
+      </w:r>
+    </w:p>
+    <w:p>
+      <w:r>
+        <w:t>@Entity</w:t>
+      </w:r>
+      <w:r>
+        <w:br/>
+        <w:t>@Table(name = "PERSONA_FISICA")</w:t>
+      </w:r>
+      <w:r>
+        <w:br/>
+      </w:r>
+      <w:proofErr w:type="spellStart"/>
+      <w:r>
+        <w:t>public</w:t>
+      </w:r>
+      <w:proofErr w:type="spellEnd"/>
+      <w:r>
+        <w:t xml:space="preserve"> </w:t>
+      </w:r>
+      <w:proofErr w:type="spellStart"/>
+      <w:r>
+        <w:t>class</w:t>
+      </w:r>
+      <w:proofErr w:type="spellEnd"/>
+      <w:r>
+        <w:t xml:space="preserve"> Persona {</w:t>
+      </w:r>
+      <w:r>
+        <w:br/>
+        <w:t xml:space="preserve">    @Id</w:t>
+      </w:r>
+      <w:r>
+        <w:br/>
+        <w:t xml:space="preserve">    @GeneratedValue(strategy = </w:t>
+      </w:r>
+      <w:proofErr w:type="spellStart"/>
+      <w:r>
+        <w:t>GenerationType.IDENTITY</w:t>
+      </w:r>
+      <w:proofErr w:type="spellEnd"/>
+      <w:r>
+        <w:t>)</w:t>
+      </w:r>
+      <w:r>
+        <w:br/>
+        <w:t xml:space="preserve">    </w:t>
+      </w:r>
+      <w:proofErr w:type="spellStart"/>
+      <w:r>
+        <w:t>private</w:t>
+      </w:r>
+      <w:proofErr w:type="spellEnd"/>
+      <w:r>
+        <w:t xml:space="preserve"> Long id;</w:t>
+      </w:r>
+      <w:r>
+        <w:br/>
+        <w:t xml:space="preserve">    </w:t>
+      </w:r>
+      <w:r>
+        <w:br/>
+        <w:t xml:space="preserve">    </w:t>
+      </w:r>
+      <w:proofErr w:type="spellStart"/>
+      <w:r>
+        <w:t>private</w:t>
+      </w:r>
+      <w:proofErr w:type="spellEnd"/>
+      <w:r>
+        <w:t xml:space="preserve"> </w:t>
+      </w:r>
+      <w:proofErr w:type="spellStart"/>
+      <w:r>
+        <w:t>String</w:t>
+      </w:r>
+      <w:proofErr w:type="spellEnd"/>
+      <w:r>
+        <w:t xml:space="preserve"> </w:t>
+      </w:r>
+      <w:proofErr w:type="spellStart"/>
+      <w:r>
+        <w:t>dni</w:t>
+      </w:r>
+      <w:proofErr w:type="spellEnd"/>
+      <w:r>
+        <w:t>;</w:t>
+      </w:r>
+      <w:r>
+        <w:br/>
+        <w:t xml:space="preserve">    </w:t>
+      </w:r>
+      <w:proofErr w:type="spellStart"/>
+      <w:r>
+        <w:t>private</w:t>
+      </w:r>
+      <w:proofErr w:type="spellEnd"/>
+      <w:r>
+        <w:t xml:space="preserve"> </w:t>
+      </w:r>
+      <w:proofErr w:type="spellStart"/>
+      <w:r>
+        <w:t>String</w:t>
+      </w:r>
+      <w:proofErr w:type="spellEnd"/>
+      <w:r>
+        <w:t xml:space="preserve"> nie;</w:t>
+      </w:r>
+      <w:r>
+        <w:br/>
+        <w:t xml:space="preserve">    </w:t>
+      </w:r>
+      <w:r>
+        <w:br/>
+        <w:t xml:space="preserve">    </w:t>
+      </w:r>
+      <w:proofErr w:type="spellStart"/>
+      <w:r>
+        <w:t>private</w:t>
+      </w:r>
+      <w:proofErr w:type="spellEnd"/>
+      <w:r>
+        <w:t xml:space="preserve"> </w:t>
+      </w:r>
+      <w:proofErr w:type="spellStart"/>
+      <w:r>
+        <w:t>String</w:t>
+      </w:r>
+      <w:proofErr w:type="spellEnd"/>
+      <w:r>
+        <w:t xml:space="preserve"> nombre;</w:t>
+      </w:r>
+      <w:r>
+        <w:br/>
+        <w:t xml:space="preserve">    </w:t>
+      </w:r>
+      <w:r>
+        <w:br/>
+        <w:t xml:space="preserve">    @Column(name = "</w:t>
+      </w:r>
+      <w:proofErr w:type="spellStart"/>
+      <w:r>
+        <w:t>primer_apellido</w:t>
+      </w:r>
+      <w:proofErr w:type="spellEnd"/>
+      <w:r>
+        <w:t>")</w:t>
+      </w:r>
+      <w:r>
+        <w:br/>
+        <w:t xml:space="preserve">    </w:t>
+      </w:r>
+      <w:proofErr w:type="spellStart"/>
+      <w:r>
+        <w:t>private</w:t>
+      </w:r>
+      <w:proofErr w:type="spellEnd"/>
+      <w:r>
+        <w:t xml:space="preserve"> </w:t>
+      </w:r>
+      <w:proofErr w:type="spellStart"/>
+      <w:r>
+        <w:t>String</w:t>
+      </w:r>
+      <w:proofErr w:type="spellEnd"/>
+      <w:r>
+        <w:t xml:space="preserve"> </w:t>
+      </w:r>
+      <w:proofErr w:type="spellStart"/>
+      <w:r>
+        <w:t>primerApellido</w:t>
+      </w:r>
+      <w:proofErr w:type="spellEnd"/>
+      <w:r>
+        <w:t>;</w:t>
+      </w:r>
+      <w:r>
+        <w:br/>
+      </w:r>
+      <w:r>
+        <w:lastRenderedPageBreak/>
+        <w:t xml:space="preserve">    </w:t>
+      </w:r>
+      <w:r>
+        <w:br/>
+        <w:t xml:space="preserve">    @Column(name = "</w:t>
+      </w:r>
+      <w:proofErr w:type="spellStart"/>
+      <w:r>
+        <w:t>segundo_apellido</w:t>
+      </w:r>
+      <w:proofErr w:type="spellEnd"/>
+      <w:r>
+        <w:t>")</w:t>
+      </w:r>
+      <w:r>
+        <w:br/>
+        <w:t xml:space="preserve">    </w:t>
+      </w:r>
+      <w:proofErr w:type="spellStart"/>
+      <w:r>
+        <w:t>private</w:t>
+      </w:r>
+      <w:proofErr w:type="spellEnd"/>
+      <w:r>
+        <w:t xml:space="preserve"> </w:t>
+      </w:r>
+      <w:proofErr w:type="spellStart"/>
+      <w:r>
+        <w:t>String</w:t>
+      </w:r>
+      <w:proofErr w:type="spellEnd"/>
+      <w:r>
+        <w:t xml:space="preserve"> </w:t>
+      </w:r>
+      <w:proofErr w:type="spellStart"/>
+      <w:r>
+        <w:t>segundoApellido</w:t>
+      </w:r>
+      <w:proofErr w:type="spellEnd"/>
+      <w:r>
+        <w:t>;</w:t>
+      </w:r>
+      <w:r>
+        <w:br/>
+        <w:t xml:space="preserve">    </w:t>
+      </w:r>
+      <w:r>
+        <w:br/>
+        <w:t xml:space="preserve">    </w:t>
+      </w:r>
+      <w:proofErr w:type="spellStart"/>
+      <w:r>
+        <w:t>private</w:t>
+      </w:r>
+      <w:proofErr w:type="spellEnd"/>
+      <w:r>
+        <w:t xml:space="preserve"> </w:t>
+      </w:r>
+      <w:proofErr w:type="spellStart"/>
+      <w:r>
+        <w:t>String</w:t>
+      </w:r>
+      <w:proofErr w:type="spellEnd"/>
+      <w:r>
+        <w:t xml:space="preserve"> genero;</w:t>
+      </w:r>
+      <w:r>
+        <w:br/>
+        <w:t xml:space="preserve">    </w:t>
+      </w:r>
+      <w:r>
+        <w:br/>
+        <w:t xml:space="preserve">    @Column(name = "</w:t>
+      </w:r>
+      <w:proofErr w:type="spellStart"/>
+      <w:r>
+        <w:t>fecha_nacimiento</w:t>
+      </w:r>
+      <w:proofErr w:type="spellEnd"/>
+      <w:r>
+        <w:t>")</w:t>
+      </w:r>
+      <w:r>
+        <w:br/>
+        <w:t xml:space="preserve">    </w:t>
+      </w:r>
+      <w:proofErr w:type="spellStart"/>
+      <w:r>
+        <w:t>private</w:t>
+      </w:r>
+      <w:proofErr w:type="spellEnd"/>
+      <w:r>
+        <w:t xml:space="preserve"> </w:t>
+      </w:r>
+      <w:proofErr w:type="spellStart"/>
+      <w:r>
+        <w:t>LocalDate</w:t>
+      </w:r>
+      <w:proofErr w:type="spellEnd"/>
+      <w:r>
+        <w:t xml:space="preserve"> </w:t>
+      </w:r>
+      <w:proofErr w:type="spellStart"/>
+      <w:r>
+        <w:t>fechaNacimiento</w:t>
+      </w:r>
+      <w:proofErr w:type="spellEnd"/>
+      <w:r>
+        <w:t>;</w:t>
+      </w:r>
+      <w:r>
+        <w:br/>
+        <w:t xml:space="preserve">    </w:t>
+      </w:r>
+      <w:r>
+        <w:br/>
+        <w:t xml:space="preserve">    </w:t>
+      </w:r>
+      <w:proofErr w:type="spellStart"/>
+      <w:r>
+        <w:t>private</w:t>
+      </w:r>
+      <w:proofErr w:type="spellEnd"/>
+      <w:r>
+        <w:t xml:space="preserve"> </w:t>
+      </w:r>
+      <w:proofErr w:type="spellStart"/>
+      <w:r>
+        <w:t>String</w:t>
+      </w:r>
+      <w:proofErr w:type="spellEnd"/>
+      <w:r>
+        <w:t xml:space="preserve"> </w:t>
+      </w:r>
+      <w:proofErr w:type="spellStart"/>
+      <w:r>
+        <w:t>profesion</w:t>
+      </w:r>
+      <w:proofErr w:type="spellEnd"/>
+      <w:r>
+        <w:t>;</w:t>
+      </w:r>
+      <w:r>
+        <w:br/>
+        <w:t xml:space="preserve">    </w:t>
+      </w:r>
+      <w:r>
+        <w:br/>
+        <w:t xml:space="preserve">    @Column(name = "</w:t>
+      </w:r>
+      <w:proofErr w:type="spellStart"/>
+      <w:r>
+        <w:t>profesion_riesgo</w:t>
+      </w:r>
+      <w:proofErr w:type="spellEnd"/>
+      <w:r>
+        <w:t>")</w:t>
+      </w:r>
+      <w:r>
+        <w:br/>
+        <w:t xml:space="preserve">    </w:t>
+      </w:r>
+      <w:proofErr w:type="spellStart"/>
+      <w:r>
+        <w:t>private</w:t>
+      </w:r>
+      <w:proofErr w:type="spellEnd"/>
+      <w:r>
+        <w:t xml:space="preserve"> </w:t>
+      </w:r>
+      <w:proofErr w:type="spellStart"/>
+      <w:r>
+        <w:t>Boolean</w:t>
+      </w:r>
+      <w:proofErr w:type="spellEnd"/>
+      <w:r>
+        <w:t xml:space="preserve"> </w:t>
+      </w:r>
+      <w:proofErr w:type="spellStart"/>
+      <w:r>
+        <w:t>profesionRiesgo</w:t>
+      </w:r>
+      <w:proofErr w:type="spellEnd"/>
+      <w:r>
+        <w:t>;</w:t>
+      </w:r>
+      <w:r>
+        <w:br/>
+        <w:t xml:space="preserve">    </w:t>
+      </w:r>
+      <w:r>
+        <w:br/>
+        <w:t xml:space="preserve">    @ManyToOne</w:t>
+      </w:r>
+      <w:r>
+        <w:br/>
+        <w:t xml:space="preserve">    @JoinColumn(name = "</w:t>
+      </w:r>
+      <w:proofErr w:type="spellStart"/>
+      <w:r>
+        <w:t>estado_civil_id</w:t>
+      </w:r>
+      <w:proofErr w:type="spellEnd"/>
+      <w:r>
+        <w:t>")</w:t>
+      </w:r>
+      <w:r>
+        <w:br/>
+        <w:t xml:space="preserve">    </w:t>
+      </w:r>
+      <w:proofErr w:type="spellStart"/>
+      <w:r>
+        <w:t>private</w:t>
+      </w:r>
+      <w:proofErr w:type="spellEnd"/>
+      <w:r>
+        <w:t xml:space="preserve"> </w:t>
+      </w:r>
+      <w:proofErr w:type="spellStart"/>
+      <w:r>
+        <w:t>EstadoCivil</w:t>
+      </w:r>
+      <w:proofErr w:type="spellEnd"/>
+      <w:r>
+        <w:t xml:space="preserve"> </w:t>
+      </w:r>
+      <w:proofErr w:type="spellStart"/>
+      <w:r>
+        <w:t>estadoCivil</w:t>
+      </w:r>
+      <w:proofErr w:type="spellEnd"/>
+      <w:r>
+        <w:t>;</w:t>
+      </w:r>
+      <w:r>
+        <w:br/>
+        <w:t>}</w:t>
+      </w:r>
+    </w:p>
+    <w:p>
+      <w:pPr>
+        <w:numPr>
+          <w:ilvl w:val="0"/>
+          <w:numId w:val="62"/>
+        </w:numPr>
+      </w:pPr>
+      <w:r>
+        <w:rPr>
+          <w:b/>
+          <w:bCs/>
+        </w:rPr>
+        <w:t>Nuevas Entidades Necesarias:</w:t>
+      </w:r>
+    </w:p>
+    <w:p>
+      <w:r>
+        <w:t>@Entity</w:t>
+      </w:r>
+      <w:r>
+        <w:br/>
+        <w:t>@Table(name = "ESTADO_CIVIL")</w:t>
+      </w:r>
+      <w:r>
+        <w:br/>
+      </w:r>
+      <w:proofErr w:type="spellStart"/>
+      <w:r>
+        <w:t>public</w:t>
+      </w:r>
+      <w:proofErr w:type="spellEnd"/>
+      <w:r>
+        <w:t xml:space="preserve"> </w:t>
+      </w:r>
+      <w:proofErr w:type="spellStart"/>
+      <w:r>
+        <w:t>class</w:t>
+      </w:r>
+      <w:proofErr w:type="spellEnd"/>
+      <w:r>
+        <w:t xml:space="preserve"> </w:t>
+      </w:r>
+      <w:proofErr w:type="spellStart"/>
+      <w:r>
+        <w:t>EstadoCivil</w:t>
+      </w:r>
+      <w:proofErr w:type="spellEnd"/>
+      <w:r>
+        <w:t xml:space="preserve"> {</w:t>
+      </w:r>
+      <w:r>
+        <w:br/>
+        <w:t xml:space="preserve">    @Id</w:t>
+      </w:r>
+      <w:r>
+        <w:br/>
+        <w:t xml:space="preserve">    </w:t>
+      </w:r>
+      <w:proofErr w:type="spellStart"/>
+      <w:r>
+        <w:t>private</w:t>
+      </w:r>
+      <w:proofErr w:type="spellEnd"/>
+      <w:r>
+        <w:t xml:space="preserve"> Byte id;</w:t>
+      </w:r>
+      <w:r>
+        <w:br/>
+        <w:t xml:space="preserve">    </w:t>
+      </w:r>
+      <w:proofErr w:type="spellStart"/>
+      <w:r>
+        <w:t>private</w:t>
+      </w:r>
+      <w:proofErr w:type="spellEnd"/>
+      <w:r>
+        <w:t xml:space="preserve"> </w:t>
+      </w:r>
+      <w:proofErr w:type="spellStart"/>
+      <w:r>
+        <w:t>String</w:t>
+      </w:r>
+      <w:proofErr w:type="spellEnd"/>
+      <w:r>
+        <w:t xml:space="preserve"> </w:t>
+      </w:r>
+      <w:proofErr w:type="spellStart"/>
+      <w:r>
+        <w:t>descripcion</w:t>
+      </w:r>
+      <w:proofErr w:type="spellEnd"/>
+      <w:r>
+        <w:t>;</w:t>
+      </w:r>
+      <w:r>
+        <w:br/>
+        <w:t>}</w:t>
+      </w:r>
+      <w:r>
+        <w:br/>
+      </w:r>
+      <w:r>
+        <w:br/>
+        <w:t>@Entity</w:t>
+      </w:r>
+      <w:r>
+        <w:br/>
+        <w:t>@Table(name = "DIRECCION")</w:t>
+      </w:r>
+      <w:r>
+        <w:br/>
+      </w:r>
+      <w:proofErr w:type="spellStart"/>
+      <w:r>
+        <w:t>public</w:t>
+      </w:r>
+      <w:proofErr w:type="spellEnd"/>
+      <w:r>
+        <w:t xml:space="preserve"> </w:t>
+      </w:r>
+      <w:proofErr w:type="spellStart"/>
+      <w:r>
+        <w:t>class</w:t>
+      </w:r>
+      <w:proofErr w:type="spellEnd"/>
+      <w:r>
+        <w:t xml:space="preserve"> </w:t>
+      </w:r>
+      <w:proofErr w:type="spellStart"/>
+      <w:r>
+        <w:t>Direccion</w:t>
+      </w:r>
+      <w:proofErr w:type="spellEnd"/>
+      <w:r>
+        <w:t xml:space="preserve"> {</w:t>
+      </w:r>
+      <w:r>
+        <w:br/>
+        <w:t xml:space="preserve">    @Id</w:t>
+      </w:r>
+      <w:r>
+        <w:br/>
+        <w:t xml:space="preserve">    @GeneratedValue(strategy = </w:t>
+      </w:r>
+      <w:proofErr w:type="spellStart"/>
+      <w:r>
+        <w:t>GenerationType.IDENTITY</w:t>
+      </w:r>
+      <w:proofErr w:type="spellEnd"/>
+      <w:r>
+        <w:t>)</w:t>
+      </w:r>
+      <w:r>
+        <w:br/>
+        <w:t xml:space="preserve">    </w:t>
+      </w:r>
+      <w:proofErr w:type="spellStart"/>
+      <w:r>
+        <w:t>private</w:t>
+      </w:r>
+      <w:proofErr w:type="spellEnd"/>
+      <w:r>
+        <w:t xml:space="preserve"> Long id;</w:t>
+      </w:r>
+      <w:r>
+        <w:br/>
+        <w:t xml:space="preserve">    </w:t>
+      </w:r>
+      <w:r>
+        <w:br/>
+        <w:t xml:space="preserve">    @ManyToOne</w:t>
+      </w:r>
+      <w:r>
+        <w:br/>
+        <w:t xml:space="preserve">    @JoinColumn(name = "</w:t>
+      </w:r>
+      <w:proofErr w:type="spellStart"/>
+      <w:r>
+        <w:t>persona_id</w:t>
+      </w:r>
+      <w:proofErr w:type="spellEnd"/>
+      <w:r>
+        <w:t>")</w:t>
+      </w:r>
+      <w:r>
+        <w:br/>
+        <w:t xml:space="preserve">    </w:t>
+      </w:r>
+      <w:proofErr w:type="spellStart"/>
+      <w:r>
+        <w:t>private</w:t>
+      </w:r>
+      <w:proofErr w:type="spellEnd"/>
+      <w:r>
+        <w:t xml:space="preserve"> Persona </w:t>
+      </w:r>
+      <w:proofErr w:type="spellStart"/>
+      <w:r>
+        <w:t>persona</w:t>
+      </w:r>
+      <w:proofErr w:type="spellEnd"/>
+      <w:r>
+        <w:t>;</w:t>
+      </w:r>
+      <w:r>
+        <w:br/>
+        <w:t xml:space="preserve">    </w:t>
+      </w:r>
+      <w:r>
+        <w:br/>
+        <w:t xml:space="preserve">    @Column(name = "</w:t>
+      </w:r>
+      <w:proofErr w:type="spellStart"/>
+      <w:r>
+        <w:t>tipo_via</w:t>
+      </w:r>
+      <w:proofErr w:type="spellEnd"/>
+      <w:r>
+        <w:t>")</w:t>
+      </w:r>
+      <w:r>
+        <w:br/>
+        <w:t xml:space="preserve">    </w:t>
+      </w:r>
+      <w:proofErr w:type="spellStart"/>
+      <w:r>
+        <w:t>private</w:t>
+      </w:r>
+      <w:proofErr w:type="spellEnd"/>
+      <w:r>
+        <w:t xml:space="preserve"> </w:t>
+      </w:r>
+      <w:proofErr w:type="spellStart"/>
+      <w:r>
+        <w:t>String</w:t>
+      </w:r>
+      <w:proofErr w:type="spellEnd"/>
+      <w:r>
+        <w:t xml:space="preserve"> </w:t>
+      </w:r>
+      <w:proofErr w:type="spellStart"/>
+      <w:r>
+        <w:t>tipoVia</w:t>
+      </w:r>
+      <w:proofErr w:type="spellEnd"/>
+      <w:r>
+        <w:t>;</w:t>
+      </w:r>
+      <w:r>
+        <w:br/>
+        <w:t xml:space="preserve">    </w:t>
+      </w:r>
+      <w:r>
+        <w:br/>
+        <w:t xml:space="preserve">    @Column(name = "</w:t>
+      </w:r>
+      <w:proofErr w:type="spellStart"/>
+      <w:r>
+        <w:t>nombre_via</w:t>
+      </w:r>
+      <w:proofErr w:type="spellEnd"/>
+      <w:r>
+        <w:t>")</w:t>
+      </w:r>
+      <w:r>
+        <w:br/>
+        <w:t xml:space="preserve">    </w:t>
+      </w:r>
+      <w:proofErr w:type="spellStart"/>
+      <w:r>
+        <w:t>private</w:t>
+      </w:r>
+      <w:proofErr w:type="spellEnd"/>
+      <w:r>
+        <w:t xml:space="preserve"> </w:t>
+      </w:r>
+      <w:proofErr w:type="spellStart"/>
+      <w:r>
+        <w:t>String</w:t>
+      </w:r>
+      <w:proofErr w:type="spellEnd"/>
+      <w:r>
+        <w:t xml:space="preserve"> </w:t>
+      </w:r>
+      <w:proofErr w:type="spellStart"/>
+      <w:r>
+        <w:t>nombreVia</w:t>
+      </w:r>
+      <w:proofErr w:type="spellEnd"/>
+      <w:r>
+        <w:t>;</w:t>
+      </w:r>
+      <w:r>
+        <w:br/>
+      </w:r>
+      <w:r>
+        <w:lastRenderedPageBreak/>
+        <w:t xml:space="preserve">    </w:t>
+      </w:r>
+      <w:r>
+        <w:br/>
+        <w:t xml:space="preserve">    </w:t>
+      </w:r>
+      <w:proofErr w:type="spellStart"/>
+      <w:r>
+        <w:t>private</w:t>
+      </w:r>
+      <w:proofErr w:type="spellEnd"/>
+      <w:r>
+        <w:t xml:space="preserve"> </w:t>
+      </w:r>
+      <w:proofErr w:type="spellStart"/>
+      <w:r>
+        <w:t>String</w:t>
+      </w:r>
+      <w:proofErr w:type="spellEnd"/>
+      <w:r>
+        <w:t xml:space="preserve"> </w:t>
+      </w:r>
+      <w:proofErr w:type="spellStart"/>
+      <w:r>
+        <w:t>numero</w:t>
+      </w:r>
+      <w:proofErr w:type="spellEnd"/>
+      <w:r>
+        <w:t>;</w:t>
+      </w:r>
+      <w:r>
+        <w:br/>
+        <w:t xml:space="preserve">    </w:t>
+      </w:r>
+      <w:proofErr w:type="spellStart"/>
+      <w:r>
+        <w:t>private</w:t>
+      </w:r>
+      <w:proofErr w:type="spellEnd"/>
+      <w:r>
+        <w:t xml:space="preserve"> </w:t>
+      </w:r>
+      <w:proofErr w:type="spellStart"/>
+      <w:r>
+        <w:t>String</w:t>
+      </w:r>
+      <w:proofErr w:type="spellEnd"/>
+      <w:r>
+        <w:t xml:space="preserve"> escalera;</w:t>
+      </w:r>
+      <w:r>
+        <w:br/>
+        <w:t xml:space="preserve">    </w:t>
+      </w:r>
+      <w:proofErr w:type="spellStart"/>
+      <w:r>
+        <w:t>private</w:t>
+      </w:r>
+      <w:proofErr w:type="spellEnd"/>
+      <w:r>
+        <w:t xml:space="preserve"> </w:t>
+      </w:r>
+      <w:proofErr w:type="spellStart"/>
+      <w:r>
+        <w:t>String</w:t>
+      </w:r>
+      <w:proofErr w:type="spellEnd"/>
+      <w:r>
+        <w:t xml:space="preserve"> piso;</w:t>
+      </w:r>
+      <w:r>
+        <w:br/>
+        <w:t xml:space="preserve">    </w:t>
+      </w:r>
+      <w:proofErr w:type="spellStart"/>
+      <w:r>
+        <w:t>private</w:t>
+      </w:r>
+      <w:proofErr w:type="spellEnd"/>
+      <w:r>
+        <w:t xml:space="preserve"> </w:t>
+      </w:r>
+      <w:proofErr w:type="spellStart"/>
+      <w:r>
+        <w:t>String</w:t>
+      </w:r>
+      <w:proofErr w:type="spellEnd"/>
+      <w:r>
+        <w:t xml:space="preserve"> puerta;</w:t>
+      </w:r>
+      <w:r>
+        <w:br/>
+        <w:t xml:space="preserve">    </w:t>
+      </w:r>
+      <w:proofErr w:type="spellStart"/>
+      <w:r>
+        <w:t>private</w:t>
+      </w:r>
+      <w:proofErr w:type="spellEnd"/>
+      <w:r>
+        <w:t xml:space="preserve"> </w:t>
+      </w:r>
+      <w:proofErr w:type="spellStart"/>
+      <w:r>
+        <w:t>String</w:t>
+      </w:r>
+      <w:proofErr w:type="spellEnd"/>
+      <w:r>
+        <w:t xml:space="preserve"> municipio;</w:t>
+      </w:r>
+      <w:r>
+        <w:br/>
+        <w:t xml:space="preserve">    </w:t>
+      </w:r>
+      <w:proofErr w:type="spellStart"/>
+      <w:r>
+        <w:t>private</w:t>
+      </w:r>
+      <w:proofErr w:type="spellEnd"/>
+      <w:r>
+        <w:t xml:space="preserve"> </w:t>
+      </w:r>
+      <w:proofErr w:type="spellStart"/>
+      <w:r>
+        <w:t>String</w:t>
+      </w:r>
+      <w:proofErr w:type="spellEnd"/>
+      <w:r>
+        <w:t xml:space="preserve"> provincia;</w:t>
+      </w:r>
+      <w:r>
+        <w:br/>
+        <w:t xml:space="preserve">    </w:t>
+      </w:r>
+      <w:r>
+        <w:br/>
+        <w:t xml:space="preserve">    @Column(name = "</w:t>
+      </w:r>
+      <w:proofErr w:type="spellStart"/>
+      <w:r>
+        <w:t>codigo_postal</w:t>
+      </w:r>
+      <w:proofErr w:type="spellEnd"/>
+      <w:r>
+        <w:t>")</w:t>
+      </w:r>
+      <w:r>
+        <w:br/>
+        <w:t xml:space="preserve">    </w:t>
+      </w:r>
+      <w:proofErr w:type="spellStart"/>
+      <w:r>
+        <w:t>private</w:t>
+      </w:r>
+      <w:proofErr w:type="spellEnd"/>
+      <w:r>
+        <w:t xml:space="preserve"> </w:t>
+      </w:r>
+      <w:proofErr w:type="spellStart"/>
+      <w:r>
+        <w:t>String</w:t>
+      </w:r>
+      <w:proofErr w:type="spellEnd"/>
+      <w:r>
+        <w:t xml:space="preserve"> </w:t>
+      </w:r>
+      <w:proofErr w:type="spellStart"/>
+      <w:r>
+        <w:t>codigoPostal</w:t>
+      </w:r>
+      <w:proofErr w:type="spellEnd"/>
+      <w:r>
+        <w:t>;</w:t>
+      </w:r>
+      <w:r>
+        <w:br/>
+        <w:t xml:space="preserve">    </w:t>
+      </w:r>
+      <w:r>
+        <w:br/>
+        <w:t xml:space="preserve">    </w:t>
+      </w:r>
+      <w:proofErr w:type="spellStart"/>
+      <w:r>
+        <w:t>private</w:t>
+      </w:r>
+      <w:proofErr w:type="spellEnd"/>
+      <w:r>
+        <w:t xml:space="preserve"> </w:t>
+      </w:r>
+      <w:proofErr w:type="spellStart"/>
+      <w:r>
+        <w:t>String</w:t>
+      </w:r>
+      <w:proofErr w:type="spellEnd"/>
+      <w:r>
+        <w:t xml:space="preserve"> </w:t>
+      </w:r>
+      <w:proofErr w:type="spellStart"/>
+      <w:r>
+        <w:t>pais</w:t>
+      </w:r>
+      <w:proofErr w:type="spellEnd"/>
+      <w:r>
+        <w:t>;</w:t>
+      </w:r>
+      <w:r>
+        <w:br/>
+        <w:t>}</w:t>
+      </w:r>
+    </w:p>
+    <w:p>
+      <w:pPr>
+        <w:numPr>
+          <w:ilvl w:val="0"/>
+          <w:numId w:val="63"/>
+        </w:numPr>
+      </w:pPr>
+      <w:r>
+        <w:rPr>
+          <w:b/>
+          <w:bCs/>
+        </w:rPr>
+        <w:t>Principales Diferencias y Recomendaciones:</w:t>
+      </w:r>
+    </w:p>
+    <w:p>
+      <w:r>
+        <w:t xml:space="preserve">a) </w:t>
+      </w:r>
+      <w:r>
+        <w:rPr>
+          <w:b/>
+          <w:bCs/>
+        </w:rPr>
+        <w:t>Documentos de Identidad:</w:t>
+      </w:r>
+    </w:p>
+    <w:p>
+      <w:pPr>
+        <w:numPr>
+          <w:ilvl w:val="0"/>
+          <w:numId w:val="64"/>
+        </w:numPr>
+      </w:pPr>
+      <w:r>
+        <w:t xml:space="preserve">La base de datos ya incluye y directamente en </w:t>
+      </w:r>
+      <w:proofErr w:type="spellStart"/>
+      <w:r>
+        <w:t>dniniePERSONA_FISICA</w:t>
+      </w:r>
+      <w:proofErr w:type="spellEnd"/>
+    </w:p>
+    <w:p>
+      <w:pPr>
+        <w:numPr>
+          <w:ilvl w:val="0"/>
+          <w:numId w:val="64"/>
+        </w:numPr>
+      </w:pPr>
+      <w:r>
+        <w:t>También tiene una tabla separada para más detalles DOCUMENTO_IDENTIDAD</w:t>
+      </w:r>
+    </w:p>
+    <w:p>
+      <w:pPr>
+        <w:numPr>
+          <w:ilvl w:val="0"/>
+          <w:numId w:val="64"/>
+        </w:numPr>
+      </w:pPr>
+      <w:r>
+        <w:t>Se recomienda usar ambos enfoques: campos básicos en y detalles en PERSONA_FISICADOCUMENTO_IDENTIDAD</w:t>
+      </w:r>
+    </w:p>
+    <w:p>
+      <w:r>
+        <w:t xml:space="preserve">b) </w:t>
+      </w:r>
+      <w:r>
+        <w:rPr>
+          <w:b/>
+          <w:bCs/>
+        </w:rPr>
+        <w:t>Estado Civil:</w:t>
+      </w:r>
+    </w:p>
+    <w:p>
+      <w:pPr>
+        <w:numPr>
+          <w:ilvl w:val="0"/>
+          <w:numId w:val="65"/>
+        </w:numPr>
+      </w:pPr>
+      <w:r>
+        <w:t>La base de datos tiene una relación con ESTADO_CIVIL</w:t>
+      </w:r>
+    </w:p>
+    <w:p>
+      <w:pPr>
+        <w:numPr>
+          <w:ilvl w:val="0"/>
+          <w:numId w:val="65"/>
+        </w:numPr>
+      </w:pPr>
+      <w:r>
+        <w:t>Es necesario agregar esta relación en la clase Persona</w:t>
+      </w:r>
+    </w:p>
+    <w:p>
+      <w:r>
+        <w:t xml:space="preserve">c) </w:t>
+      </w:r>
+      <w:r>
+        <w:rPr>
+          <w:b/>
+          <w:bCs/>
+        </w:rPr>
+        <w:t>Campos Adicionales:</w:t>
+      </w:r>
+    </w:p>
+    <w:p>
+      <w:pPr>
+        <w:numPr>
+          <w:ilvl w:val="0"/>
+          <w:numId w:val="66"/>
+        </w:numPr>
+      </w:pPr>
+      <w:r>
+        <w:t xml:space="preserve">Agregar </w:t>
+      </w:r>
+      <w:proofErr w:type="spellStart"/>
+      <w:r>
+        <w:t>profesionRiesgo</w:t>
+      </w:r>
+      <w:proofErr w:type="spellEnd"/>
+      <w:r>
+        <w:t xml:space="preserve"> en la clase Persona</w:t>
+      </w:r>
+    </w:p>
+    <w:p>
+      <w:pPr>
+        <w:numPr>
+          <w:ilvl w:val="0"/>
+          <w:numId w:val="66"/>
+        </w:numPr>
+      </w:pPr>
+      <w:r>
+        <w:t>Considerar la relación con DIRECCION</w:t>
+      </w:r>
+    </w:p>
+    <w:p>
+      <w:pPr>
+        <w:numPr>
+          <w:ilvl w:val="0"/>
+          <w:numId w:val="66"/>
+        </w:numPr>
+      </w:pPr>
+      <w:r>
+        <w:t xml:space="preserve">Evaluar si se necesitan las relaciones </w:t>
+      </w:r>
+      <w:proofErr w:type="gramStart"/>
+      <w:r>
+        <w:t>con ,</w:t>
+      </w:r>
+      <w:proofErr w:type="gramEnd"/>
+      <w:r>
+        <w:t xml:space="preserve"> y MATRIMONIOPODERREPRESENTACION</w:t>
+      </w:r>
+    </w:p>
+    <w:p>
+      <w:pPr>
+        <w:numPr>
+          <w:ilvl w:val="0"/>
+          <w:numId w:val="67"/>
+        </w:numPr>
+      </w:pPr>
+      <w:r>
+        <w:rPr>
+          <w:b/>
+          <w:bCs/>
+        </w:rPr>
+        <w:t>Plan de Acción:</w:t>
+      </w:r>
+    </w:p>
+    <w:p>
+      <w:pPr>
+        <w:numPr>
+          <w:ilvl w:val="0"/>
+          <w:numId w:val="67"/>
+        </w:numPr>
+      </w:pPr>
+      <w:r>
+        <w:t>Modificar el nombre de la tabla en la anotación @Table</w:t>
+      </w:r>
+    </w:p>
+    <w:p>
+      <w:pPr>
+        <w:numPr>
+          <w:ilvl w:val="0"/>
+          <w:numId w:val="67"/>
+        </w:numPr>
+      </w:pPr>
+      <w:r>
+        <w:t>Agregar todos los campos faltantes en la clase Persona</w:t>
+      </w:r>
+    </w:p>
+    <w:p>
+      <w:pPr>
+        <w:numPr>
+          <w:ilvl w:val="0"/>
+          <w:numId w:val="67"/>
+        </w:numPr>
+      </w:pPr>
+      <w:r>
+        <w:t>Crear las entidades relacionadas (</w:t>
+      </w:r>
+      <w:proofErr w:type="spellStart"/>
+      <w:r>
+        <w:t>EstadoCivil</w:t>
+      </w:r>
+      <w:proofErr w:type="spellEnd"/>
+      <w:r>
+        <w:t xml:space="preserve">, </w:t>
+      </w:r>
+      <w:proofErr w:type="spellStart"/>
+      <w:r>
+        <w:t>Direccion</w:t>
+      </w:r>
+      <w:proofErr w:type="spellEnd"/>
+      <w:r>
+        <w:t>, etc.)</w:t>
+      </w:r>
+    </w:p>
+    <w:p>
+      <w:pPr>
+        <w:numPr>
+          <w:ilvl w:val="0"/>
+          <w:numId w:val="67"/>
+        </w:numPr>
+      </w:pPr>
+      <w:r>
+        <w:t>Agregar las relaciones necesarias (@OneToMany, @ManyToOne)</w:t>
+      </w:r>
+    </w:p>
+    <w:p>
+      <w:pPr>
+        <w:numPr>
+          <w:ilvl w:val="0"/>
+          <w:numId w:val="67"/>
+        </w:numPr>
+      </w:pPr>
+      <w:r>
+        <w:t>Actualizar los repositorios correspondientes</w:t>
+      </w:r>
+    </w:p>
+    <w:p>
+      <w:pPr>
+        <w:numPr>
+          <w:ilvl w:val="0"/>
+          <w:numId w:val="67"/>
+        </w:numPr>
+      </w:pPr>
+      <w:r>
+        <w:t>Modificar los controladores según la nueva estructura</w:t>
+      </w:r>
+    </w:p>
+    <w:p>
+      <w:pPr>
+        <w:numPr>
+          <w:ilvl w:val="0"/>
+          <w:numId w:val="67"/>
+        </w:numPr>
+      </w:pPr>
+      <w:r>
+        <w:rPr>
+          <w:b/>
+          <w:bCs/>
+        </w:rPr>
+        <w:t>Consideraciones de Interfaz:</w:t>
+      </w:r>
+    </w:p>
+    <w:p>
+      <w:pPr>
+        <w:numPr>
+          <w:ilvl w:val="0"/>
+          <w:numId w:val="68"/>
+        </w:numPr>
+      </w:pPr>
+      <w:r>
+        <w:lastRenderedPageBreak/>
+        <w:t>Los formularios HTML (esp.html y extr.html) ya están alineados con la estructura de la base de datos</w:t>
+      </w:r>
+    </w:p>
+    <w:p>
+      <w:pPr>
+        <w:numPr>
+          <w:ilvl w:val="0"/>
+          <w:numId w:val="68"/>
+        </w:numPr>
+      </w:pPr>
+      <w:r>
+        <w:t>La interfaz maneja correctamente los campos adicionales como estado civil y dirección</w:t>
+      </w:r>
+    </w:p>
+    <w:p/>
     <w:sectPr>
       <w:footerReference w:type="default" r:id="rId15"/>
       <w:pgSz w:w="11906" w:h="16838"/>
@@ -36983,6 +38670,119 @@
 <file path=word/numbering.xml><?xml version="1.0" encoding="utf-8"?>
 <w:numbering xmlns:wpc="http://schemas.microsoft.com/office/word/2010/wordprocessingCanvas" xmlns:cx="http://schemas.microsoft.com/office/drawing/2014/chartex" xmlns:cx1="http://schemas.microsoft.com/office/drawing/2015/9/8/chartex" xmlns:cx2="http://schemas.microsoft.com/office/drawing/2015/10/21/chartex" xmlns:cx3="http://schemas.microsoft.com/office/drawing/2016/5/9/chartex" xmlns:cx4="http://schemas.microsoft.com/office/drawing/2016/5/10/chartex" xmlns:cx5="http://schemas.microsoft.com/office/drawing/2016/5/11/chartex" xmlns:cx6="http://schemas.microsoft.com/office/drawing/2016/5/12/chartex" xmlns:cx7="http://schemas.microsoft.com/office/drawing/2016/5/13/chartex" xmlns:cx8="http://schemas.microsoft.com/office/drawing/2016/5/14/chartex" xmlns:mc="http://schemas.openxmlformats.org/markup-compatibility/2006" xmlns:aink="http://schemas.microsoft.com/office/drawing/2016/ink" xmlns:am3d="http://schemas.microsoft.com/office/drawing/2017/model3d" xmlns:o="urn:schemas-microsoft-com:office:office" xmlns:oel="http://schemas.microsoft.com/office/2019/extlst" xmlns:r="http://schemas.openxmlformats.org/officeDocument/2006/relationships" xmlns:m="http://schemas.openxmlformats.org/officeDocument/2006/math" xmlns:v="urn:schemas-microsoft-com:vml" xmlns:wp14="http://schemas.microsoft.com/office/word/2010/wordprocessingDrawing" xmlns:wp="http://schemas.openxmlformats.org/drawingml/2006/wordprocessingDrawing" xmlns:w10="urn:schemas-microsoft-com:office:word" xmlns:w="http://schemas.openxmlformats.org/wordprocessingml/2006/main" xmlns:w14="http://schemas.microsoft.com/office/word/2010/wordml" xmlns:w15="http://schemas.microsoft.com/office/word/2012/wordml" xmlns:w16cex="http://schemas.microsoft.com/office/word/2018/wordml/cex" xmlns:w16cid="http://schemas.microsoft.com/office/word/2016/wordml/cid" xmlns:w16="http://schemas.microsoft.com/office/word/2018/wordml" xmlns:w16du="http://schemas.microsoft.com/office/word/2023/wordml/word16du" xmlns:w16sdtdh="http://schemas.microsoft.com/office/word/2020/wordml/sdtdatahash" xmlns:w16sdtfl="http://schemas.microsoft.com/office/word/2024/wordml/sdtformatlock" xmlns:w16se="http://schemas.microsoft.com/office/word/2015/wordml/symex" xmlns:wpg="http://schemas.microsoft.com/office/word/2010/wordprocessingGroup" xmlns:wpi="http://schemas.microsoft.com/office/word/2010/wordprocessingInk" xmlns:wne="http://schemas.microsoft.com/office/word/2006/wordml" xmlns:wps="http://schemas.microsoft.com/office/word/2010/wordprocessingShape" mc:Ignorable="w14 w15 w16se w16cid w16 w16cex w16sdtdh w16sdtfl w16du wp14">
   <w:abstractNum w:abstractNumId="0" w15:restartNumberingAfterBreak="0">
+    <w:nsid w:val="00A6177F"/>
+    <w:multiLevelType w:val="multilevel"/>
+    <w:tmpl w:val="32D8FD42"/>
+    <w:lvl w:ilvl="0">
+      <w:start w:val="2"/>
+      <w:numFmt w:val="decimal"/>
+      <w:lvlText w:val="%1."/>
+      <w:lvlJc w:val="left"/>
+      <w:pPr>
+        <w:tabs>
+          <w:tab w:val="num" w:pos="720"/>
+        </w:tabs>
+        <w:ind w:left="720" w:hanging="360"/>
+      </w:pPr>
+    </w:lvl>
+    <w:lvl w:ilvl="1" w:tentative="1">
+      <w:start w:val="1"/>
+      <w:numFmt w:val="decimal"/>
+      <w:lvlText w:val="%2."/>
+      <w:lvlJc w:val="left"/>
+      <w:pPr>
+        <w:tabs>
+          <w:tab w:val="num" w:pos="1440"/>
+        </w:tabs>
+        <w:ind w:left="1440" w:hanging="360"/>
+      </w:pPr>
+    </w:lvl>
+    <w:lvl w:ilvl="2" w:tentative="1">
+      <w:start w:val="1"/>
+      <w:numFmt w:val="decimal"/>
+      <w:lvlText w:val="%3."/>
+      <w:lvlJc w:val="left"/>
+      <w:pPr>
+        <w:tabs>
+          <w:tab w:val="num" w:pos="2160"/>
+        </w:tabs>
+        <w:ind w:left="2160" w:hanging="360"/>
+      </w:pPr>
+    </w:lvl>
+    <w:lvl w:ilvl="3" w:tentative="1">
+      <w:start w:val="1"/>
+      <w:numFmt w:val="decimal"/>
+      <w:lvlText w:val="%4."/>
+      <w:lvlJc w:val="left"/>
+      <w:pPr>
+        <w:tabs>
+          <w:tab w:val="num" w:pos="2880"/>
+        </w:tabs>
+        <w:ind w:left="2880" w:hanging="360"/>
+      </w:pPr>
+    </w:lvl>
+    <w:lvl w:ilvl="4" w:tentative="1">
+      <w:start w:val="1"/>
+      <w:numFmt w:val="decimal"/>
+      <w:lvlText w:val="%5."/>
+      <w:lvlJc w:val="left"/>
+      <w:pPr>
+        <w:tabs>
+          <w:tab w:val="num" w:pos="3600"/>
+        </w:tabs>
+        <w:ind w:left="3600" w:hanging="360"/>
+      </w:pPr>
+    </w:lvl>
+    <w:lvl w:ilvl="5" w:tentative="1">
+      <w:start w:val="1"/>
+      <w:numFmt w:val="decimal"/>
+      <w:lvlText w:val="%6."/>
+      <w:lvlJc w:val="left"/>
+      <w:pPr>
+        <w:tabs>
+          <w:tab w:val="num" w:pos="4320"/>
+        </w:tabs>
+        <w:ind w:left="4320" w:hanging="360"/>
+      </w:pPr>
+    </w:lvl>
+    <w:lvl w:ilvl="6" w:tentative="1">
+      <w:start w:val="1"/>
+      <w:numFmt w:val="decimal"/>
+      <w:lvlText w:val="%7."/>
+      <w:lvlJc w:val="left"/>
+      <w:pPr>
+        <w:tabs>
+          <w:tab w:val="num" w:pos="5040"/>
+        </w:tabs>
+        <w:ind w:left="5040" w:hanging="360"/>
+      </w:pPr>
+    </w:lvl>
+    <w:lvl w:ilvl="7" w:tentative="1">
+      <w:start w:val="1"/>
+      <w:numFmt w:val="decimal"/>
+      <w:lvlText w:val="%8."/>
+      <w:lvlJc w:val="left"/>
+      <w:pPr>
+        <w:tabs>
+          <w:tab w:val="num" w:pos="5760"/>
+        </w:tabs>
+        <w:ind w:left="5760" w:hanging="360"/>
+      </w:pPr>
+    </w:lvl>
+    <w:lvl w:ilvl="8" w:tentative="1">
+      <w:start w:val="1"/>
+      <w:numFmt w:val="decimal"/>
+      <w:lvlText w:val="%9."/>
+      <w:lvlJc w:val="left"/>
+      <w:pPr>
+        <w:tabs>
+          <w:tab w:val="num" w:pos="6480"/>
+        </w:tabs>
+        <w:ind w:left="6480" w:hanging="360"/>
+      </w:pPr>
+    </w:lvl>
+  </w:abstractNum>
+  <w:abstractNum w:abstractNumId="1" w15:restartNumberingAfterBreak="0">
     <w:nsid w:val="035203B5"/>
     <w:multiLevelType w:val="multilevel"/>
     <w:tmpl w:val="D194D14C"/>
@@ -37131,7 +38931,120 @@
       </w:rPr>
     </w:lvl>
   </w:abstractNum>
-  <w:abstractNum w:abstractNumId="1" w15:restartNumberingAfterBreak="0">
+  <w:abstractNum w:abstractNumId="2" w15:restartNumberingAfterBreak="0">
+    <w:nsid w:val="064A746B"/>
+    <w:multiLevelType w:val="multilevel"/>
+    <w:tmpl w:val="0206E3B0"/>
+    <w:lvl w:ilvl="0">
+      <w:start w:val="3"/>
+      <w:numFmt w:val="decimal"/>
+      <w:lvlText w:val="%1."/>
+      <w:lvlJc w:val="left"/>
+      <w:pPr>
+        <w:tabs>
+          <w:tab w:val="num" w:pos="720"/>
+        </w:tabs>
+        <w:ind w:left="720" w:hanging="360"/>
+      </w:pPr>
+    </w:lvl>
+    <w:lvl w:ilvl="1" w:tentative="1">
+      <w:start w:val="1"/>
+      <w:numFmt w:val="decimal"/>
+      <w:lvlText w:val="%2."/>
+      <w:lvlJc w:val="left"/>
+      <w:pPr>
+        <w:tabs>
+          <w:tab w:val="num" w:pos="1440"/>
+        </w:tabs>
+        <w:ind w:left="1440" w:hanging="360"/>
+      </w:pPr>
+    </w:lvl>
+    <w:lvl w:ilvl="2" w:tentative="1">
+      <w:start w:val="1"/>
+      <w:numFmt w:val="decimal"/>
+      <w:lvlText w:val="%3."/>
+      <w:lvlJc w:val="left"/>
+      <w:pPr>
+        <w:tabs>
+          <w:tab w:val="num" w:pos="2160"/>
+        </w:tabs>
+        <w:ind w:left="2160" w:hanging="360"/>
+      </w:pPr>
+    </w:lvl>
+    <w:lvl w:ilvl="3" w:tentative="1">
+      <w:start w:val="1"/>
+      <w:numFmt w:val="decimal"/>
+      <w:lvlText w:val="%4."/>
+      <w:lvlJc w:val="left"/>
+      <w:pPr>
+        <w:tabs>
+          <w:tab w:val="num" w:pos="2880"/>
+        </w:tabs>
+        <w:ind w:left="2880" w:hanging="360"/>
+      </w:pPr>
+    </w:lvl>
+    <w:lvl w:ilvl="4" w:tentative="1">
+      <w:start w:val="1"/>
+      <w:numFmt w:val="decimal"/>
+      <w:lvlText w:val="%5."/>
+      <w:lvlJc w:val="left"/>
+      <w:pPr>
+        <w:tabs>
+          <w:tab w:val="num" w:pos="3600"/>
+        </w:tabs>
+        <w:ind w:left="3600" w:hanging="360"/>
+      </w:pPr>
+    </w:lvl>
+    <w:lvl w:ilvl="5" w:tentative="1">
+      <w:start w:val="1"/>
+      <w:numFmt w:val="decimal"/>
+      <w:lvlText w:val="%6."/>
+      <w:lvlJc w:val="left"/>
+      <w:pPr>
+        <w:tabs>
+          <w:tab w:val="num" w:pos="4320"/>
+        </w:tabs>
+        <w:ind w:left="4320" w:hanging="360"/>
+      </w:pPr>
+    </w:lvl>
+    <w:lvl w:ilvl="6" w:tentative="1">
+      <w:start w:val="1"/>
+      <w:numFmt w:val="decimal"/>
+      <w:lvlText w:val="%7."/>
+      <w:lvlJc w:val="left"/>
+      <w:pPr>
+        <w:tabs>
+          <w:tab w:val="num" w:pos="5040"/>
+        </w:tabs>
+        <w:ind w:left="5040" w:hanging="360"/>
+      </w:pPr>
+    </w:lvl>
+    <w:lvl w:ilvl="7" w:tentative="1">
+      <w:start w:val="1"/>
+      <w:numFmt w:val="decimal"/>
+      <w:lvlText w:val="%8."/>
+      <w:lvlJc w:val="left"/>
+      <w:pPr>
+        <w:tabs>
+          <w:tab w:val="num" w:pos="5760"/>
+        </w:tabs>
+        <w:ind w:left="5760" w:hanging="360"/>
+      </w:pPr>
+    </w:lvl>
+    <w:lvl w:ilvl="8" w:tentative="1">
+      <w:start w:val="1"/>
+      <w:numFmt w:val="decimal"/>
+      <w:lvlText w:val="%9."/>
+      <w:lvlJc w:val="left"/>
+      <w:pPr>
+        <w:tabs>
+          <w:tab w:val="num" w:pos="6480"/>
+        </w:tabs>
+        <w:ind w:left="6480" w:hanging="360"/>
+      </w:pPr>
+    </w:lvl>
+  </w:abstractNum>
+  <w:abstractNum w:abstractNumId="3" w15:restartNumberingAfterBreak="0">
     <w:nsid w:val="06FA4E79"/>
     <w:multiLevelType w:val="multilevel"/>
     <w:tmpl w:val="7EA886FA"/>
@@ -37280,7 +39193,7 @@
       </w:rPr>
     </w:lvl>
   </w:abstractNum>
-  <w:abstractNum w:abstractNumId="2" w15:restartNumberingAfterBreak="0">
+  <w:abstractNum w:abstractNumId="4" w15:restartNumberingAfterBreak="0">
     <w:nsid w:val="0A4104EF"/>
     <w:multiLevelType w:val="multilevel"/>
     <w:tmpl w:val="E5EC4088"/>
@@ -37429,7 +39342,156 @@
       </w:rPr>
     </w:lvl>
   </w:abstractNum>
-  <w:abstractNum w:abstractNumId="3" w15:restartNumberingAfterBreak="0">
+  <w:abstractNum w:abstractNumId="5" w15:restartNumberingAfterBreak="0">
+    <w:nsid w:val="0BDE06F4"/>
+    <w:multiLevelType w:val="multilevel"/>
+    <w:tmpl w:val="E8BCF97A"/>
+    <w:lvl w:ilvl="0">
+      <w:start w:val="1"/>
+      <w:numFmt w:val="bullet"/>
+      <w:lvlText w:val=""/>
+      <w:lvlJc w:val="left"/>
+      <w:pPr>
+        <w:tabs>
+          <w:tab w:val="num" w:pos="720"/>
+        </w:tabs>
+        <w:ind w:left="720" w:hanging="360"/>
+      </w:pPr>
+      <w:rPr>
+        <w:rFonts w:ascii="Symbol" w:hAnsi="Symbol" w:hint="default"/>
+        <w:sz w:val="20"/>
+      </w:rPr>
+    </w:lvl>
+    <w:lvl w:ilvl="1">
+      <w:start w:val="1"/>
+      <w:numFmt w:val="bullet"/>
+      <w:lvlText w:val="o"/>
+      <w:lvlJc w:val="left"/>
+      <w:pPr>
+        <w:tabs>
+          <w:tab w:val="num" w:pos="1440"/>
+        </w:tabs>
+        <w:ind w:left="1440" w:hanging="360"/>
+      </w:pPr>
+      <w:rPr>
+        <w:rFonts w:ascii="Courier New" w:hAnsi="Courier New" w:hint="default"/>
+        <w:sz w:val="20"/>
+      </w:rPr>
+    </w:lvl>
+    <w:lvl w:ilvl="2" w:tentative="1">
+      <w:start w:val="1"/>
+      <w:numFmt w:val="bullet"/>
+      <w:lvlText w:val=""/>
+      <w:lvlJc w:val="left"/>
+      <w:pPr>
+        <w:tabs>
+          <w:tab w:val="num" w:pos="2160"/>
+        </w:tabs>
+        <w:ind w:left="2160" w:hanging="360"/>
+      </w:pPr>
+      <w:rPr>
+        <w:rFonts w:ascii="Wingdings" w:hAnsi="Wingdings" w:hint="default"/>
+        <w:sz w:val="20"/>
+      </w:rPr>
+    </w:lvl>
+    <w:lvl w:ilvl="3" w:tentative="1">
+      <w:start w:val="1"/>
+      <w:numFmt w:val="bullet"/>
+      <w:lvlText w:val=""/>
+      <w:lvlJc w:val="left"/>
+      <w:pPr>
+        <w:tabs>
+          <w:tab w:val="num" w:pos="2880"/>
+        </w:tabs>
+        <w:ind w:left="2880" w:hanging="360"/>
+      </w:pPr>
+      <w:rPr>
+        <w:rFonts w:ascii="Wingdings" w:hAnsi="Wingdings" w:hint="default"/>
+        <w:sz w:val="20"/>
+      </w:rPr>
+    </w:lvl>
+    <w:lvl w:ilvl="4" w:tentative="1">
+      <w:start w:val="1"/>
+      <w:numFmt w:val="bullet"/>
+      <w:lvlText w:val=""/>
+      <w:lvlJc w:val="left"/>
+      <w:pPr>
+        <w:tabs>
+          <w:tab w:val="num" w:pos="3600"/>
+        </w:tabs>
+        <w:ind w:left="3600" w:hanging="360"/>
+      </w:pPr>
+      <w:rPr>
+        <w:rFonts w:ascii="Wingdings" w:hAnsi="Wingdings" w:hint="default"/>
+        <w:sz w:val="20"/>
+      </w:rPr>
+    </w:lvl>
+    <w:lvl w:ilvl="5" w:tentative="1">
+      <w:start w:val="1"/>
+      <w:numFmt w:val="bullet"/>
+      <w:lvlText w:val=""/>
+      <w:lvlJc w:val="left"/>
+      <w:pPr>
+        <w:tabs>
+          <w:tab w:val="num" w:pos="4320"/>
+        </w:tabs>
+        <w:ind w:left="4320" w:hanging="360"/>
+      </w:pPr>
+      <w:rPr>
+        <w:rFonts w:ascii="Wingdings" w:hAnsi="Wingdings" w:hint="default"/>
+        <w:sz w:val="20"/>
+      </w:rPr>
+    </w:lvl>
+    <w:lvl w:ilvl="6" w:tentative="1">
+      <w:start w:val="1"/>
+      <w:numFmt w:val="bullet"/>
+      <w:lvlText w:val=""/>
+      <w:lvlJc w:val="left"/>
+      <w:pPr>
+        <w:tabs>
+          <w:tab w:val="num" w:pos="5040"/>
+        </w:tabs>
+        <w:ind w:left="5040" w:hanging="360"/>
+      </w:pPr>
+      <w:rPr>
+        <w:rFonts w:ascii="Wingdings" w:hAnsi="Wingdings" w:hint="default"/>
+        <w:sz w:val="20"/>
+      </w:rPr>
+    </w:lvl>
+    <w:lvl w:ilvl="7" w:tentative="1">
+      <w:start w:val="1"/>
+      <w:numFmt w:val="bullet"/>
+      <w:lvlText w:val=""/>
+      <w:lvlJc w:val="left"/>
+      <w:pPr>
+        <w:tabs>
+          <w:tab w:val="num" w:pos="5760"/>
+        </w:tabs>
+        <w:ind w:left="5760" w:hanging="360"/>
+      </w:pPr>
+      <w:rPr>
+        <w:rFonts w:ascii="Wingdings" w:hAnsi="Wingdings" w:hint="default"/>
+        <w:sz w:val="20"/>
+      </w:rPr>
+    </w:lvl>
+    <w:lvl w:ilvl="8" w:tentative="1">
+      <w:start w:val="1"/>
+      <w:numFmt w:val="bullet"/>
+      <w:lvlText w:val=""/>
+      <w:lvlJc w:val="left"/>
+      <w:pPr>
+        <w:tabs>
+          <w:tab w:val="num" w:pos="6480"/>
+        </w:tabs>
+        <w:ind w:left="6480" w:hanging="360"/>
+      </w:pPr>
+      <w:rPr>
+        <w:rFonts w:ascii="Wingdings" w:hAnsi="Wingdings" w:hint="default"/>
+        <w:sz w:val="20"/>
+      </w:rPr>
+    </w:lvl>
+  </w:abstractNum>
+  <w:abstractNum w:abstractNumId="6" w15:restartNumberingAfterBreak="0">
     <w:nsid w:val="0C81604E"/>
     <w:multiLevelType w:val="multilevel"/>
     <w:tmpl w:val="988487A0"/>
@@ -37578,7 +39640,7 @@
       </w:rPr>
     </w:lvl>
   </w:abstractNum>
-  <w:abstractNum w:abstractNumId="4" w15:restartNumberingAfterBreak="0">
+  <w:abstractNum w:abstractNumId="7" w15:restartNumberingAfterBreak="0">
     <w:nsid w:val="0F0C04D1"/>
     <w:multiLevelType w:val="multilevel"/>
     <w:tmpl w:val="D742B9AA"/>
@@ -37691,7 +39753,7 @@
       </w:pPr>
     </w:lvl>
   </w:abstractNum>
-  <w:abstractNum w:abstractNumId="5" w15:restartNumberingAfterBreak="0">
+  <w:abstractNum w:abstractNumId="8" w15:restartNumberingAfterBreak="0">
     <w:nsid w:val="11C31B76"/>
     <w:multiLevelType w:val="multilevel"/>
     <w:tmpl w:val="4780883A"/>
@@ -37840,7 +39902,7 @@
       </w:rPr>
     </w:lvl>
   </w:abstractNum>
-  <w:abstractNum w:abstractNumId="6" w15:restartNumberingAfterBreak="0">
+  <w:abstractNum w:abstractNumId="9" w15:restartNumberingAfterBreak="0">
     <w:nsid w:val="12C67477"/>
     <w:multiLevelType w:val="multilevel"/>
     <w:tmpl w:val="9A08B0D6"/>
@@ -37989,7 +40051,233 @@
       </w:rPr>
     </w:lvl>
   </w:abstractNum>
-  <w:abstractNum w:abstractNumId="7" w15:restartNumberingAfterBreak="0">
+  <w:abstractNum w:abstractNumId="10" w15:restartNumberingAfterBreak="0">
+    <w:nsid w:val="13597EEE"/>
+    <w:multiLevelType w:val="multilevel"/>
+    <w:tmpl w:val="A5729F42"/>
+    <w:lvl w:ilvl="0">
+      <w:start w:val="4"/>
+      <w:numFmt w:val="decimal"/>
+      <w:lvlText w:val="%1."/>
+      <w:lvlJc w:val="left"/>
+      <w:pPr>
+        <w:tabs>
+          <w:tab w:val="num" w:pos="720"/>
+        </w:tabs>
+        <w:ind w:left="720" w:hanging="360"/>
+      </w:pPr>
+    </w:lvl>
+    <w:lvl w:ilvl="1" w:tentative="1">
+      <w:start w:val="1"/>
+      <w:numFmt w:val="decimal"/>
+      <w:lvlText w:val="%2."/>
+      <w:lvlJc w:val="left"/>
+      <w:pPr>
+        <w:tabs>
+          <w:tab w:val="num" w:pos="1440"/>
+        </w:tabs>
+        <w:ind w:left="1440" w:hanging="360"/>
+      </w:pPr>
+    </w:lvl>
+    <w:lvl w:ilvl="2" w:tentative="1">
+      <w:start w:val="1"/>
+      <w:numFmt w:val="decimal"/>
+      <w:lvlText w:val="%3."/>
+      <w:lvlJc w:val="left"/>
+      <w:pPr>
+        <w:tabs>
+          <w:tab w:val="num" w:pos="2160"/>
+        </w:tabs>
+        <w:ind w:left="2160" w:hanging="360"/>
+      </w:pPr>
+    </w:lvl>
+    <w:lvl w:ilvl="3" w:tentative="1">
+      <w:start w:val="1"/>
+      <w:numFmt w:val="decimal"/>
+      <w:lvlText w:val="%4."/>
+      <w:lvlJc w:val="left"/>
+      <w:pPr>
+        <w:tabs>
+          <w:tab w:val="num" w:pos="2880"/>
+        </w:tabs>
+        <w:ind w:left="2880" w:hanging="360"/>
+      </w:pPr>
+    </w:lvl>
+    <w:lvl w:ilvl="4" w:tentative="1">
+      <w:start w:val="1"/>
+      <w:numFmt w:val="decimal"/>
+      <w:lvlText w:val="%5."/>
+      <w:lvlJc w:val="left"/>
+      <w:pPr>
+        <w:tabs>
+          <w:tab w:val="num" w:pos="3600"/>
+        </w:tabs>
+        <w:ind w:left="3600" w:hanging="360"/>
+      </w:pPr>
+    </w:lvl>
+    <w:lvl w:ilvl="5" w:tentative="1">
+      <w:start w:val="1"/>
+      <w:numFmt w:val="decimal"/>
+      <w:lvlText w:val="%6."/>
+      <w:lvlJc w:val="left"/>
+      <w:pPr>
+        <w:tabs>
+          <w:tab w:val="num" w:pos="4320"/>
+        </w:tabs>
+        <w:ind w:left="4320" w:hanging="360"/>
+      </w:pPr>
+    </w:lvl>
+    <w:lvl w:ilvl="6" w:tentative="1">
+      <w:start w:val="1"/>
+      <w:numFmt w:val="decimal"/>
+      <w:lvlText w:val="%7."/>
+      <w:lvlJc w:val="left"/>
+      <w:pPr>
+        <w:tabs>
+          <w:tab w:val="num" w:pos="5040"/>
+        </w:tabs>
+        <w:ind w:left="5040" w:hanging="360"/>
+      </w:pPr>
+    </w:lvl>
+    <w:lvl w:ilvl="7" w:tentative="1">
+      <w:start w:val="1"/>
+      <w:numFmt w:val="decimal"/>
+      <w:lvlText w:val="%8."/>
+      <w:lvlJc w:val="left"/>
+      <w:pPr>
+        <w:tabs>
+          <w:tab w:val="num" w:pos="5760"/>
+        </w:tabs>
+        <w:ind w:left="5760" w:hanging="360"/>
+      </w:pPr>
+    </w:lvl>
+    <w:lvl w:ilvl="8" w:tentative="1">
+      <w:start w:val="1"/>
+      <w:numFmt w:val="decimal"/>
+      <w:lvlText w:val="%9."/>
+      <w:lvlJc w:val="left"/>
+      <w:pPr>
+        <w:tabs>
+          <w:tab w:val="num" w:pos="6480"/>
+        </w:tabs>
+        <w:ind w:left="6480" w:hanging="360"/>
+      </w:pPr>
+    </w:lvl>
+  </w:abstractNum>
+  <w:abstractNum w:abstractNumId="11" w15:restartNumberingAfterBreak="0">
+    <w:nsid w:val="18CE4146"/>
+    <w:multiLevelType w:val="multilevel"/>
+    <w:tmpl w:val="9EC2050A"/>
+    <w:lvl w:ilvl="0">
+      <w:start w:val="6"/>
+      <w:numFmt w:val="decimal"/>
+      <w:lvlText w:val="%1."/>
+      <w:lvlJc w:val="left"/>
+      <w:pPr>
+        <w:tabs>
+          <w:tab w:val="num" w:pos="720"/>
+        </w:tabs>
+        <w:ind w:left="720" w:hanging="360"/>
+      </w:pPr>
+    </w:lvl>
+    <w:lvl w:ilvl="1" w:tentative="1">
+      <w:start w:val="1"/>
+      <w:numFmt w:val="decimal"/>
+      <w:lvlText w:val="%2."/>
+      <w:lvlJc w:val="left"/>
+      <w:pPr>
+        <w:tabs>
+          <w:tab w:val="num" w:pos="1440"/>
+        </w:tabs>
+        <w:ind w:left="1440" w:hanging="360"/>
+      </w:pPr>
+    </w:lvl>
+    <w:lvl w:ilvl="2" w:tentative="1">
+      <w:start w:val="1"/>
+      <w:numFmt w:val="decimal"/>
+      <w:lvlText w:val="%3."/>
+      <w:lvlJc w:val="left"/>
+      <w:pPr>
+        <w:tabs>
+          <w:tab w:val="num" w:pos="2160"/>
+        </w:tabs>
+        <w:ind w:left="2160" w:hanging="360"/>
+      </w:pPr>
+    </w:lvl>
+    <w:lvl w:ilvl="3" w:tentative="1">
+      <w:start w:val="1"/>
+      <w:numFmt w:val="decimal"/>
+      <w:lvlText w:val="%4."/>
+      <w:lvlJc w:val="left"/>
+      <w:pPr>
+        <w:tabs>
+          <w:tab w:val="num" w:pos="2880"/>
+        </w:tabs>
+        <w:ind w:left="2880" w:hanging="360"/>
+      </w:pPr>
+    </w:lvl>
+    <w:lvl w:ilvl="4" w:tentative="1">
+      <w:start w:val="1"/>
+      <w:numFmt w:val="decimal"/>
+      <w:lvlText w:val="%5."/>
+      <w:lvlJc w:val="left"/>
+      <w:pPr>
+        <w:tabs>
+          <w:tab w:val="num" w:pos="3600"/>
+        </w:tabs>
+        <w:ind w:left="3600" w:hanging="360"/>
+      </w:pPr>
+    </w:lvl>
+    <w:lvl w:ilvl="5" w:tentative="1">
+      <w:start w:val="1"/>
+      <w:numFmt w:val="decimal"/>
+      <w:lvlText w:val="%6."/>
+      <w:lvlJc w:val="left"/>
+      <w:pPr>
+        <w:tabs>
+          <w:tab w:val="num" w:pos="4320"/>
+        </w:tabs>
+        <w:ind w:left="4320" w:hanging="360"/>
+      </w:pPr>
+    </w:lvl>
+    <w:lvl w:ilvl="6" w:tentative="1">
+      <w:start w:val="1"/>
+      <w:numFmt w:val="decimal"/>
+      <w:lvlText w:val="%7."/>
+      <w:lvlJc w:val="left"/>
+      <w:pPr>
+        <w:tabs>
+          <w:tab w:val="num" w:pos="5040"/>
+        </w:tabs>
+        <w:ind w:left="5040" w:hanging="360"/>
+      </w:pPr>
+    </w:lvl>
+    <w:lvl w:ilvl="7" w:tentative="1">
+      <w:start w:val="1"/>
+      <w:numFmt w:val="decimal"/>
+      <w:lvlText w:val="%8."/>
+      <w:lvlJc w:val="left"/>
+      <w:pPr>
+        <w:tabs>
+          <w:tab w:val="num" w:pos="5760"/>
+        </w:tabs>
+        <w:ind w:left="5760" w:hanging="360"/>
+      </w:pPr>
+    </w:lvl>
+    <w:lvl w:ilvl="8" w:tentative="1">
+      <w:start w:val="1"/>
+      <w:numFmt w:val="decimal"/>
+      <w:lvlText w:val="%9."/>
+      <w:lvlJc w:val="left"/>
+      <w:pPr>
+        <w:tabs>
+          <w:tab w:val="num" w:pos="6480"/>
+        </w:tabs>
+        <w:ind w:left="6480" w:hanging="360"/>
+      </w:pPr>
+    </w:lvl>
+  </w:abstractNum>
+  <w:abstractNum w:abstractNumId="12" w15:restartNumberingAfterBreak="0">
     <w:nsid w:val="1A1437B7"/>
     <w:multiLevelType w:val="multilevel"/>
     <w:tmpl w:val="3D44A618"/>
@@ -38138,7 +40426,7 @@
       </w:rPr>
     </w:lvl>
   </w:abstractNum>
-  <w:abstractNum w:abstractNumId="8" w15:restartNumberingAfterBreak="0">
+  <w:abstractNum w:abstractNumId="13" w15:restartNumberingAfterBreak="0">
     <w:nsid w:val="1B0705C8"/>
     <w:multiLevelType w:val="multilevel"/>
     <w:tmpl w:val="165067E0"/>
@@ -38251,7 +40539,7 @@
       </w:pPr>
     </w:lvl>
   </w:abstractNum>
-  <w:abstractNum w:abstractNumId="9" w15:restartNumberingAfterBreak="0">
+  <w:abstractNum w:abstractNumId="14" w15:restartNumberingAfterBreak="0">
     <w:nsid w:val="1D877610"/>
     <w:multiLevelType w:val="multilevel"/>
     <w:tmpl w:val="4E1625CC"/>
@@ -38400,7 +40688,7 @@
       </w:rPr>
     </w:lvl>
   </w:abstractNum>
-  <w:abstractNum w:abstractNumId="10" w15:restartNumberingAfterBreak="0">
+  <w:abstractNum w:abstractNumId="15" w15:restartNumberingAfterBreak="0">
     <w:nsid w:val="205C2447"/>
     <w:multiLevelType w:val="multilevel"/>
     <w:tmpl w:val="EEC477DA"/>
@@ -38517,7 +40805,418 @@
       </w:pPr>
     </w:lvl>
   </w:abstractNum>
-  <w:abstractNum w:abstractNumId="11" w15:restartNumberingAfterBreak="0">
+  <w:abstractNum w:abstractNumId="16" w15:restartNumberingAfterBreak="0">
+    <w:nsid w:val="23484C46"/>
+    <w:multiLevelType w:val="multilevel"/>
+    <w:tmpl w:val="C57CAB7A"/>
+    <w:lvl w:ilvl="0">
+      <w:start w:val="1"/>
+      <w:numFmt w:val="bullet"/>
+      <w:lvlText w:val=""/>
+      <w:lvlJc w:val="left"/>
+      <w:pPr>
+        <w:tabs>
+          <w:tab w:val="num" w:pos="720"/>
+        </w:tabs>
+        <w:ind w:left="720" w:hanging="360"/>
+      </w:pPr>
+      <w:rPr>
+        <w:rFonts w:ascii="Symbol" w:hAnsi="Symbol" w:hint="default"/>
+        <w:sz w:val="20"/>
+      </w:rPr>
+    </w:lvl>
+    <w:lvl w:ilvl="1" w:tentative="1">
+      <w:start w:val="1"/>
+      <w:numFmt w:val="bullet"/>
+      <w:lvlText w:val="o"/>
+      <w:lvlJc w:val="left"/>
+      <w:pPr>
+        <w:tabs>
+          <w:tab w:val="num" w:pos="1440"/>
+        </w:tabs>
+        <w:ind w:left="1440" w:hanging="360"/>
+      </w:pPr>
+      <w:rPr>
+        <w:rFonts w:ascii="Courier New" w:hAnsi="Courier New" w:hint="default"/>
+        <w:sz w:val="20"/>
+      </w:rPr>
+    </w:lvl>
+    <w:lvl w:ilvl="2" w:tentative="1">
+      <w:start w:val="1"/>
+      <w:numFmt w:val="bullet"/>
+      <w:lvlText w:val=""/>
+      <w:lvlJc w:val="left"/>
+      <w:pPr>
+        <w:tabs>
+          <w:tab w:val="num" w:pos="2160"/>
+        </w:tabs>
+        <w:ind w:left="2160" w:hanging="360"/>
+      </w:pPr>
+      <w:rPr>
+        <w:rFonts w:ascii="Wingdings" w:hAnsi="Wingdings" w:hint="default"/>
+        <w:sz w:val="20"/>
+      </w:rPr>
+    </w:lvl>
+    <w:lvl w:ilvl="3" w:tentative="1">
+      <w:start w:val="1"/>
+      <w:numFmt w:val="bullet"/>
+      <w:lvlText w:val=""/>
+      <w:lvlJc w:val="left"/>
+      <w:pPr>
+        <w:tabs>
+          <w:tab w:val="num" w:pos="2880"/>
+        </w:tabs>
+        <w:ind w:left="2880" w:hanging="360"/>
+      </w:pPr>
+      <w:rPr>
+        <w:rFonts w:ascii="Wingdings" w:hAnsi="Wingdings" w:hint="default"/>
+        <w:sz w:val="20"/>
+      </w:rPr>
+    </w:lvl>
+    <w:lvl w:ilvl="4" w:tentative="1">
+      <w:start w:val="1"/>
+      <w:numFmt w:val="bullet"/>
+      <w:lvlText w:val=""/>
+      <w:lvlJc w:val="left"/>
+      <w:pPr>
+        <w:tabs>
+          <w:tab w:val="num" w:pos="3600"/>
+        </w:tabs>
+        <w:ind w:left="3600" w:hanging="360"/>
+      </w:pPr>
+      <w:rPr>
+        <w:rFonts w:ascii="Wingdings" w:hAnsi="Wingdings" w:hint="default"/>
+        <w:sz w:val="20"/>
+      </w:rPr>
+    </w:lvl>
+    <w:lvl w:ilvl="5" w:tentative="1">
+      <w:start w:val="1"/>
+      <w:numFmt w:val="bullet"/>
+      <w:lvlText w:val=""/>
+      <w:lvlJc w:val="left"/>
+      <w:pPr>
+        <w:tabs>
+          <w:tab w:val="num" w:pos="4320"/>
+        </w:tabs>
+        <w:ind w:left="4320" w:hanging="360"/>
+      </w:pPr>
+      <w:rPr>
+        <w:rFonts w:ascii="Wingdings" w:hAnsi="Wingdings" w:hint="default"/>
+        <w:sz w:val="20"/>
+      </w:rPr>
+    </w:lvl>
+    <w:lvl w:ilvl="6" w:tentative="1">
+      <w:start w:val="1"/>
+      <w:numFmt w:val="bullet"/>
+      <w:lvlText w:val=""/>
+      <w:lvlJc w:val="left"/>
+      <w:pPr>
+        <w:tabs>
+          <w:tab w:val="num" w:pos="5040"/>
+        </w:tabs>
+        <w:ind w:left="5040" w:hanging="360"/>
+      </w:pPr>
+      <w:rPr>
+        <w:rFonts w:ascii="Wingdings" w:hAnsi="Wingdings" w:hint="default"/>
+        <w:sz w:val="20"/>
+      </w:rPr>
+    </w:lvl>
+    <w:lvl w:ilvl="7" w:tentative="1">
+      <w:start w:val="1"/>
+      <w:numFmt w:val="bullet"/>
+      <w:lvlText w:val=""/>
+      <w:lvlJc w:val="left"/>
+      <w:pPr>
+        <w:tabs>
+          <w:tab w:val="num" w:pos="5760"/>
+        </w:tabs>
+        <w:ind w:left="5760" w:hanging="360"/>
+      </w:pPr>
+      <w:rPr>
+        <w:rFonts w:ascii="Wingdings" w:hAnsi="Wingdings" w:hint="default"/>
+        <w:sz w:val="20"/>
+      </w:rPr>
+    </w:lvl>
+    <w:lvl w:ilvl="8" w:tentative="1">
+      <w:start w:val="1"/>
+      <w:numFmt w:val="bullet"/>
+      <w:lvlText w:val=""/>
+      <w:lvlJc w:val="left"/>
+      <w:pPr>
+        <w:tabs>
+          <w:tab w:val="num" w:pos="6480"/>
+        </w:tabs>
+        <w:ind w:left="6480" w:hanging="360"/>
+      </w:pPr>
+      <w:rPr>
+        <w:rFonts w:ascii="Wingdings" w:hAnsi="Wingdings" w:hint="default"/>
+        <w:sz w:val="20"/>
+      </w:rPr>
+    </w:lvl>
+  </w:abstractNum>
+  <w:abstractNum w:abstractNumId="17" w15:restartNumberingAfterBreak="0">
+    <w:nsid w:val="25FC6710"/>
+    <w:multiLevelType w:val="multilevel"/>
+    <w:tmpl w:val="4DF66E38"/>
+    <w:lvl w:ilvl="0">
+      <w:start w:val="5"/>
+      <w:numFmt w:val="decimal"/>
+      <w:lvlText w:val="%1."/>
+      <w:lvlJc w:val="left"/>
+      <w:pPr>
+        <w:tabs>
+          <w:tab w:val="num" w:pos="720"/>
+        </w:tabs>
+        <w:ind w:left="720" w:hanging="360"/>
+      </w:pPr>
+    </w:lvl>
+    <w:lvl w:ilvl="1" w:tentative="1">
+      <w:start w:val="1"/>
+      <w:numFmt w:val="decimal"/>
+      <w:lvlText w:val="%2."/>
+      <w:lvlJc w:val="left"/>
+      <w:pPr>
+        <w:tabs>
+          <w:tab w:val="num" w:pos="1440"/>
+        </w:tabs>
+        <w:ind w:left="1440" w:hanging="360"/>
+      </w:pPr>
+    </w:lvl>
+    <w:lvl w:ilvl="2" w:tentative="1">
+      <w:start w:val="1"/>
+      <w:numFmt w:val="decimal"/>
+      <w:lvlText w:val="%3."/>
+      <w:lvlJc w:val="left"/>
+      <w:pPr>
+        <w:tabs>
+          <w:tab w:val="num" w:pos="2160"/>
+        </w:tabs>
+        <w:ind w:left="2160" w:hanging="360"/>
+      </w:pPr>
+    </w:lvl>
+    <w:lvl w:ilvl="3" w:tentative="1">
+      <w:start w:val="1"/>
+      <w:numFmt w:val="decimal"/>
+      <w:lvlText w:val="%4."/>
+      <w:lvlJc w:val="left"/>
+      <w:pPr>
+        <w:tabs>
+          <w:tab w:val="num" w:pos="2880"/>
+        </w:tabs>
+        <w:ind w:left="2880" w:hanging="360"/>
+      </w:pPr>
+    </w:lvl>
+    <w:lvl w:ilvl="4" w:tentative="1">
+      <w:start w:val="1"/>
+      <w:numFmt w:val="decimal"/>
+      <w:lvlText w:val="%5."/>
+      <w:lvlJc w:val="left"/>
+      <w:pPr>
+        <w:tabs>
+          <w:tab w:val="num" w:pos="3600"/>
+        </w:tabs>
+        <w:ind w:left="3600" w:hanging="360"/>
+      </w:pPr>
+    </w:lvl>
+    <w:lvl w:ilvl="5" w:tentative="1">
+      <w:start w:val="1"/>
+      <w:numFmt w:val="decimal"/>
+      <w:lvlText w:val="%6."/>
+      <w:lvlJc w:val="left"/>
+      <w:pPr>
+        <w:tabs>
+          <w:tab w:val="num" w:pos="4320"/>
+        </w:tabs>
+        <w:ind w:left="4320" w:hanging="360"/>
+      </w:pPr>
+    </w:lvl>
+    <w:lvl w:ilvl="6" w:tentative="1">
+      <w:start w:val="1"/>
+      <w:numFmt w:val="decimal"/>
+      <w:lvlText w:val="%7."/>
+      <w:lvlJc w:val="left"/>
+      <w:pPr>
+        <w:tabs>
+          <w:tab w:val="num" w:pos="5040"/>
+        </w:tabs>
+        <w:ind w:left="5040" w:hanging="360"/>
+      </w:pPr>
+    </w:lvl>
+    <w:lvl w:ilvl="7" w:tentative="1">
+      <w:start w:val="1"/>
+      <w:numFmt w:val="decimal"/>
+      <w:lvlText w:val="%8."/>
+      <w:lvlJc w:val="left"/>
+      <w:pPr>
+        <w:tabs>
+          <w:tab w:val="num" w:pos="5760"/>
+        </w:tabs>
+        <w:ind w:left="5760" w:hanging="360"/>
+      </w:pPr>
+    </w:lvl>
+    <w:lvl w:ilvl="8" w:tentative="1">
+      <w:start w:val="1"/>
+      <w:numFmt w:val="decimal"/>
+      <w:lvlText w:val="%9."/>
+      <w:lvlJc w:val="left"/>
+      <w:pPr>
+        <w:tabs>
+          <w:tab w:val="num" w:pos="6480"/>
+        </w:tabs>
+        <w:ind w:left="6480" w:hanging="360"/>
+      </w:pPr>
+    </w:lvl>
+  </w:abstractNum>
+  <w:abstractNum w:abstractNumId="18" w15:restartNumberingAfterBreak="0">
+    <w:nsid w:val="269969C1"/>
+    <w:multiLevelType w:val="multilevel"/>
+    <w:tmpl w:val="DC5E7CF2"/>
+    <w:lvl w:ilvl="0">
+      <w:start w:val="1"/>
+      <w:numFmt w:val="bullet"/>
+      <w:lvlText w:val=""/>
+      <w:lvlJc w:val="left"/>
+      <w:pPr>
+        <w:tabs>
+          <w:tab w:val="num" w:pos="720"/>
+        </w:tabs>
+        <w:ind w:left="720" w:hanging="360"/>
+      </w:pPr>
+      <w:rPr>
+        <w:rFonts w:ascii="Symbol" w:hAnsi="Symbol" w:hint="default"/>
+        <w:sz w:val="20"/>
+      </w:rPr>
+    </w:lvl>
+    <w:lvl w:ilvl="1" w:tentative="1">
+      <w:start w:val="1"/>
+      <w:numFmt w:val="bullet"/>
+      <w:lvlText w:val="o"/>
+      <w:lvlJc w:val="left"/>
+      <w:pPr>
+        <w:tabs>
+          <w:tab w:val="num" w:pos="1440"/>
+        </w:tabs>
+        <w:ind w:left="1440" w:hanging="360"/>
+      </w:pPr>
+      <w:rPr>
+        <w:rFonts w:ascii="Courier New" w:hAnsi="Courier New" w:hint="default"/>
+        <w:sz w:val="20"/>
+      </w:rPr>
+    </w:lvl>
+    <w:lvl w:ilvl="2" w:tentative="1">
+      <w:start w:val="1"/>
+      <w:numFmt w:val="bullet"/>
+      <w:lvlText w:val=""/>
+      <w:lvlJc w:val="left"/>
+      <w:pPr>
+        <w:tabs>
+          <w:tab w:val="num" w:pos="2160"/>
+        </w:tabs>
+        <w:ind w:left="2160" w:hanging="360"/>
+      </w:pPr>
+      <w:rPr>
+        <w:rFonts w:ascii="Wingdings" w:hAnsi="Wingdings" w:hint="default"/>
+        <w:sz w:val="20"/>
+      </w:rPr>
+    </w:lvl>
+    <w:lvl w:ilvl="3" w:tentative="1">
+      <w:start w:val="1"/>
+      <w:numFmt w:val="bullet"/>
+      <w:lvlText w:val=""/>
+      <w:lvlJc w:val="left"/>
+      <w:pPr>
+        <w:tabs>
+          <w:tab w:val="num" w:pos="2880"/>
+        </w:tabs>
+        <w:ind w:left="2880" w:hanging="360"/>
+      </w:pPr>
+      <w:rPr>
+        <w:rFonts w:ascii="Wingdings" w:hAnsi="Wingdings" w:hint="default"/>
+        <w:sz w:val="20"/>
+      </w:rPr>
+    </w:lvl>
+    <w:lvl w:ilvl="4" w:tentative="1">
+      <w:start w:val="1"/>
+      <w:numFmt w:val="bullet"/>
+      <w:lvlText w:val=""/>
+      <w:lvlJc w:val="left"/>
+      <w:pPr>
+        <w:tabs>
+          <w:tab w:val="num" w:pos="3600"/>
+        </w:tabs>
+        <w:ind w:left="3600" w:hanging="360"/>
+      </w:pPr>
+      <w:rPr>
+        <w:rFonts w:ascii="Wingdings" w:hAnsi="Wingdings" w:hint="default"/>
+        <w:sz w:val="20"/>
+      </w:rPr>
+    </w:lvl>
+    <w:lvl w:ilvl="5" w:tentative="1">
+      <w:start w:val="1"/>
+      <w:numFmt w:val="bullet"/>
+      <w:lvlText w:val=""/>
+      <w:lvlJc w:val="left"/>
+      <w:pPr>
+        <w:tabs>
+          <w:tab w:val="num" w:pos="4320"/>
+        </w:tabs>
+        <w:ind w:left="4320" w:hanging="360"/>
+      </w:pPr>
+      <w:rPr>
+        <w:rFonts w:ascii="Wingdings" w:hAnsi="Wingdings" w:hint="default"/>
+        <w:sz w:val="20"/>
+      </w:rPr>
+    </w:lvl>
+    <w:lvl w:ilvl="6" w:tentative="1">
+      <w:start w:val="1"/>
+      <w:numFmt w:val="bullet"/>
+      <w:lvlText w:val=""/>
+      <w:lvlJc w:val="left"/>
+      <w:pPr>
+        <w:tabs>
+          <w:tab w:val="num" w:pos="5040"/>
+        </w:tabs>
+        <w:ind w:left="5040" w:hanging="360"/>
+      </w:pPr>
+      <w:rPr>
+        <w:rFonts w:ascii="Wingdings" w:hAnsi="Wingdings" w:hint="default"/>
+        <w:sz w:val="20"/>
+      </w:rPr>
+    </w:lvl>
+    <w:lvl w:ilvl="7" w:tentative="1">
+      <w:start w:val="1"/>
+      <w:numFmt w:val="bullet"/>
+      <w:lvlText w:val=""/>
+      <w:lvlJc w:val="left"/>
+      <w:pPr>
+        <w:tabs>
+          <w:tab w:val="num" w:pos="5760"/>
+        </w:tabs>
+        <w:ind w:left="5760" w:hanging="360"/>
+      </w:pPr>
+      <w:rPr>
+        <w:rFonts w:ascii="Wingdings" w:hAnsi="Wingdings" w:hint="default"/>
+        <w:sz w:val="20"/>
+      </w:rPr>
+    </w:lvl>
+    <w:lvl w:ilvl="8" w:tentative="1">
+      <w:start w:val="1"/>
+      <w:numFmt w:val="bullet"/>
+      <w:lvlText w:val=""/>
+      <w:lvlJc w:val="left"/>
+      <w:pPr>
+        <w:tabs>
+          <w:tab w:val="num" w:pos="6480"/>
+        </w:tabs>
+        <w:ind w:left="6480" w:hanging="360"/>
+      </w:pPr>
+      <w:rPr>
+        <w:rFonts w:ascii="Wingdings" w:hAnsi="Wingdings" w:hint="default"/>
+        <w:sz w:val="20"/>
+      </w:rPr>
+    </w:lvl>
+  </w:abstractNum>
+  <w:abstractNum w:abstractNumId="19" w15:restartNumberingAfterBreak="0">
     <w:nsid w:val="27454E50"/>
     <w:multiLevelType w:val="multilevel"/>
     <w:tmpl w:val="19E85598"/>
@@ -38666,7 +41365,386 @@
       </w:rPr>
     </w:lvl>
   </w:abstractNum>
-  <w:abstractNum w:abstractNumId="12" w15:restartNumberingAfterBreak="0">
+  <w:abstractNum w:abstractNumId="20" w15:restartNumberingAfterBreak="0">
+    <w:nsid w:val="29B408D3"/>
+    <w:multiLevelType w:val="multilevel"/>
+    <w:tmpl w:val="8854920A"/>
+    <w:lvl w:ilvl="0">
+      <w:start w:val="3"/>
+      <w:numFmt w:val="decimal"/>
+      <w:lvlText w:val="%1."/>
+      <w:lvlJc w:val="left"/>
+      <w:pPr>
+        <w:tabs>
+          <w:tab w:val="num" w:pos="720"/>
+        </w:tabs>
+        <w:ind w:left="720" w:hanging="360"/>
+      </w:pPr>
+    </w:lvl>
+    <w:lvl w:ilvl="1" w:tentative="1">
+      <w:start w:val="1"/>
+      <w:numFmt w:val="decimal"/>
+      <w:lvlText w:val="%2."/>
+      <w:lvlJc w:val="left"/>
+      <w:pPr>
+        <w:tabs>
+          <w:tab w:val="num" w:pos="1440"/>
+        </w:tabs>
+        <w:ind w:left="1440" w:hanging="360"/>
+      </w:pPr>
+    </w:lvl>
+    <w:lvl w:ilvl="2" w:tentative="1">
+      <w:start w:val="1"/>
+      <w:numFmt w:val="decimal"/>
+      <w:lvlText w:val="%3."/>
+      <w:lvlJc w:val="left"/>
+      <w:pPr>
+        <w:tabs>
+          <w:tab w:val="num" w:pos="2160"/>
+        </w:tabs>
+        <w:ind w:left="2160" w:hanging="360"/>
+      </w:pPr>
+    </w:lvl>
+    <w:lvl w:ilvl="3" w:tentative="1">
+      <w:start w:val="1"/>
+      <w:numFmt w:val="decimal"/>
+      <w:lvlText w:val="%4."/>
+      <w:lvlJc w:val="left"/>
+      <w:pPr>
+        <w:tabs>
+          <w:tab w:val="num" w:pos="2880"/>
+        </w:tabs>
+        <w:ind w:left="2880" w:hanging="360"/>
+      </w:pPr>
+    </w:lvl>
+    <w:lvl w:ilvl="4" w:tentative="1">
+      <w:start w:val="1"/>
+      <w:numFmt w:val="decimal"/>
+      <w:lvlText w:val="%5."/>
+      <w:lvlJc w:val="left"/>
+      <w:pPr>
+        <w:tabs>
+          <w:tab w:val="num" w:pos="3600"/>
+        </w:tabs>
+        <w:ind w:left="3600" w:hanging="360"/>
+      </w:pPr>
+    </w:lvl>
+    <w:lvl w:ilvl="5" w:tentative="1">
+      <w:start w:val="1"/>
+      <w:numFmt w:val="decimal"/>
+      <w:lvlText w:val="%6."/>
+      <w:lvlJc w:val="left"/>
+      <w:pPr>
+        <w:tabs>
+          <w:tab w:val="num" w:pos="4320"/>
+        </w:tabs>
+        <w:ind w:left="4320" w:hanging="360"/>
+      </w:pPr>
+    </w:lvl>
+    <w:lvl w:ilvl="6" w:tentative="1">
+      <w:start w:val="1"/>
+      <w:numFmt w:val="decimal"/>
+      <w:lvlText w:val="%7."/>
+      <w:lvlJc w:val="left"/>
+      <w:pPr>
+        <w:tabs>
+          <w:tab w:val="num" w:pos="5040"/>
+        </w:tabs>
+        <w:ind w:left="5040" w:hanging="360"/>
+      </w:pPr>
+    </w:lvl>
+    <w:lvl w:ilvl="7" w:tentative="1">
+      <w:start w:val="1"/>
+      <w:numFmt w:val="decimal"/>
+      <w:lvlText w:val="%8."/>
+      <w:lvlJc w:val="left"/>
+      <w:pPr>
+        <w:tabs>
+          <w:tab w:val="num" w:pos="5760"/>
+        </w:tabs>
+        <w:ind w:left="5760" w:hanging="360"/>
+      </w:pPr>
+    </w:lvl>
+    <w:lvl w:ilvl="8" w:tentative="1">
+      <w:start w:val="1"/>
+      <w:numFmt w:val="decimal"/>
+      <w:lvlText w:val="%9."/>
+      <w:lvlJc w:val="left"/>
+      <w:pPr>
+        <w:tabs>
+          <w:tab w:val="num" w:pos="6480"/>
+        </w:tabs>
+        <w:ind w:left="6480" w:hanging="360"/>
+      </w:pPr>
+    </w:lvl>
+  </w:abstractNum>
+  <w:abstractNum w:abstractNumId="21" w15:restartNumberingAfterBreak="0">
+    <w:nsid w:val="2BF51ED1"/>
+    <w:multiLevelType w:val="multilevel"/>
+    <w:tmpl w:val="F9409EB4"/>
+    <w:lvl w:ilvl="0">
+      <w:start w:val="7"/>
+      <w:numFmt w:val="decimal"/>
+      <w:lvlText w:val="%1."/>
+      <w:lvlJc w:val="left"/>
+      <w:pPr>
+        <w:tabs>
+          <w:tab w:val="num" w:pos="720"/>
+        </w:tabs>
+        <w:ind w:left="720" w:hanging="360"/>
+      </w:pPr>
+    </w:lvl>
+    <w:lvl w:ilvl="1">
+      <w:start w:val="1"/>
+      <w:numFmt w:val="bullet"/>
+      <w:lvlText w:val="o"/>
+      <w:lvlJc w:val="left"/>
+      <w:pPr>
+        <w:tabs>
+          <w:tab w:val="num" w:pos="1440"/>
+        </w:tabs>
+        <w:ind w:left="1440" w:hanging="360"/>
+      </w:pPr>
+      <w:rPr>
+        <w:rFonts w:ascii="Courier New" w:hAnsi="Courier New" w:hint="default"/>
+        <w:sz w:val="20"/>
+      </w:rPr>
+    </w:lvl>
+    <w:lvl w:ilvl="2" w:tentative="1">
+      <w:start w:val="1"/>
+      <w:numFmt w:val="decimal"/>
+      <w:lvlText w:val="%3."/>
+      <w:lvlJc w:val="left"/>
+      <w:pPr>
+        <w:tabs>
+          <w:tab w:val="num" w:pos="2160"/>
+        </w:tabs>
+        <w:ind w:left="2160" w:hanging="360"/>
+      </w:pPr>
+    </w:lvl>
+    <w:lvl w:ilvl="3" w:tentative="1">
+      <w:start w:val="1"/>
+      <w:numFmt w:val="decimal"/>
+      <w:lvlText w:val="%4."/>
+      <w:lvlJc w:val="left"/>
+      <w:pPr>
+        <w:tabs>
+          <w:tab w:val="num" w:pos="2880"/>
+        </w:tabs>
+        <w:ind w:left="2880" w:hanging="360"/>
+      </w:pPr>
+    </w:lvl>
+    <w:lvl w:ilvl="4" w:tentative="1">
+      <w:start w:val="1"/>
+      <w:numFmt w:val="decimal"/>
+      <w:lvlText w:val="%5."/>
+      <w:lvlJc w:val="left"/>
+      <w:pPr>
+        <w:tabs>
+          <w:tab w:val="num" w:pos="3600"/>
+        </w:tabs>
+        <w:ind w:left="3600" w:hanging="360"/>
+      </w:pPr>
+    </w:lvl>
+    <w:lvl w:ilvl="5" w:tentative="1">
+      <w:start w:val="1"/>
+      <w:numFmt w:val="decimal"/>
+      <w:lvlText w:val="%6."/>
+      <w:lvlJc w:val="left"/>
+      <w:pPr>
+        <w:tabs>
+          <w:tab w:val="num" w:pos="4320"/>
+        </w:tabs>
+        <w:ind w:left="4320" w:hanging="360"/>
+      </w:pPr>
+    </w:lvl>
+    <w:lvl w:ilvl="6" w:tentative="1">
+      <w:start w:val="1"/>
+      <w:numFmt w:val="decimal"/>
+      <w:lvlText w:val="%7."/>
+      <w:lvlJc w:val="left"/>
+      <w:pPr>
+        <w:tabs>
+          <w:tab w:val="num" w:pos="5040"/>
+        </w:tabs>
+        <w:ind w:left="5040" w:hanging="360"/>
+      </w:pPr>
+    </w:lvl>
+    <w:lvl w:ilvl="7" w:tentative="1">
+      <w:start w:val="1"/>
+      <w:numFmt w:val="decimal"/>
+      <w:lvlText w:val="%8."/>
+      <w:lvlJc w:val="left"/>
+      <w:pPr>
+        <w:tabs>
+          <w:tab w:val="num" w:pos="5760"/>
+        </w:tabs>
+        <w:ind w:left="5760" w:hanging="360"/>
+      </w:pPr>
+    </w:lvl>
+    <w:lvl w:ilvl="8" w:tentative="1">
+      <w:start w:val="1"/>
+      <w:numFmt w:val="decimal"/>
+      <w:lvlText w:val="%9."/>
+      <w:lvlJc w:val="left"/>
+      <w:pPr>
+        <w:tabs>
+          <w:tab w:val="num" w:pos="6480"/>
+        </w:tabs>
+        <w:ind w:left="6480" w:hanging="360"/>
+      </w:pPr>
+    </w:lvl>
+  </w:abstractNum>
+  <w:abstractNum w:abstractNumId="22" w15:restartNumberingAfterBreak="0">
+    <w:nsid w:val="33BD0E41"/>
+    <w:multiLevelType w:val="multilevel"/>
+    <w:tmpl w:val="2DFCAA1A"/>
+    <w:lvl w:ilvl="0">
+      <w:start w:val="1"/>
+      <w:numFmt w:val="bullet"/>
+      <w:lvlText w:val=""/>
+      <w:lvlJc w:val="left"/>
+      <w:pPr>
+        <w:tabs>
+          <w:tab w:val="num" w:pos="720"/>
+        </w:tabs>
+        <w:ind w:left="720" w:hanging="360"/>
+      </w:pPr>
+      <w:rPr>
+        <w:rFonts w:ascii="Symbol" w:hAnsi="Symbol" w:hint="default"/>
+        <w:sz w:val="20"/>
+      </w:rPr>
+    </w:lvl>
+    <w:lvl w:ilvl="1" w:tentative="1">
+      <w:start w:val="1"/>
+      <w:numFmt w:val="bullet"/>
+      <w:lvlText w:val="o"/>
+      <w:lvlJc w:val="left"/>
+      <w:pPr>
+        <w:tabs>
+          <w:tab w:val="num" w:pos="1440"/>
+        </w:tabs>
+        <w:ind w:left="1440" w:hanging="360"/>
+      </w:pPr>
+      <w:rPr>
+        <w:rFonts w:ascii="Courier New" w:hAnsi="Courier New" w:hint="default"/>
+        <w:sz w:val="20"/>
+      </w:rPr>
+    </w:lvl>
+    <w:lvl w:ilvl="2" w:tentative="1">
+      <w:start w:val="1"/>
+      <w:numFmt w:val="bullet"/>
+      <w:lvlText w:val=""/>
+      <w:lvlJc w:val="left"/>
+      <w:pPr>
+        <w:tabs>
+          <w:tab w:val="num" w:pos="2160"/>
+        </w:tabs>
+        <w:ind w:left="2160" w:hanging="360"/>
+      </w:pPr>
+      <w:rPr>
+        <w:rFonts w:ascii="Wingdings" w:hAnsi="Wingdings" w:hint="default"/>
+        <w:sz w:val="20"/>
+      </w:rPr>
+    </w:lvl>
+    <w:lvl w:ilvl="3" w:tentative="1">
+      <w:start w:val="1"/>
+      <w:numFmt w:val="bullet"/>
+      <w:lvlText w:val=""/>
+      <w:lvlJc w:val="left"/>
+      <w:pPr>
+        <w:tabs>
+          <w:tab w:val="num" w:pos="2880"/>
+        </w:tabs>
+        <w:ind w:left="2880" w:hanging="360"/>
+      </w:pPr>
+      <w:rPr>
+        <w:rFonts w:ascii="Wingdings" w:hAnsi="Wingdings" w:hint="default"/>
+        <w:sz w:val="20"/>
+      </w:rPr>
+    </w:lvl>
+    <w:lvl w:ilvl="4" w:tentative="1">
+      <w:start w:val="1"/>
+      <w:numFmt w:val="bullet"/>
+      <w:lvlText w:val=""/>
+      <w:lvlJc w:val="left"/>
+      <w:pPr>
+        <w:tabs>
+          <w:tab w:val="num" w:pos="3600"/>
+        </w:tabs>
+        <w:ind w:left="3600" w:hanging="360"/>
+      </w:pPr>
+      <w:rPr>
+        <w:rFonts w:ascii="Wingdings" w:hAnsi="Wingdings" w:hint="default"/>
+        <w:sz w:val="20"/>
+      </w:rPr>
+    </w:lvl>
+    <w:lvl w:ilvl="5" w:tentative="1">
+      <w:start w:val="1"/>
+      <w:numFmt w:val="bullet"/>
+      <w:lvlText w:val=""/>
+      <w:lvlJc w:val="left"/>
+      <w:pPr>
+        <w:tabs>
+          <w:tab w:val="num" w:pos="4320"/>
+        </w:tabs>
+        <w:ind w:left="4320" w:hanging="360"/>
+      </w:pPr>
+      <w:rPr>
+        <w:rFonts w:ascii="Wingdings" w:hAnsi="Wingdings" w:hint="default"/>
+        <w:sz w:val="20"/>
+      </w:rPr>
+    </w:lvl>
+    <w:lvl w:ilvl="6" w:tentative="1">
+      <w:start w:val="1"/>
+      <w:numFmt w:val="bullet"/>
+      <w:lvlText w:val=""/>
+      <w:lvlJc w:val="left"/>
+      <w:pPr>
+        <w:tabs>
+          <w:tab w:val="num" w:pos="5040"/>
+        </w:tabs>
+        <w:ind w:left="5040" w:hanging="360"/>
+      </w:pPr>
+      <w:rPr>
+        <w:rFonts w:ascii="Wingdings" w:hAnsi="Wingdings" w:hint="default"/>
+        <w:sz w:val="20"/>
+      </w:rPr>
+    </w:lvl>
+    <w:lvl w:ilvl="7" w:tentative="1">
+      <w:start w:val="1"/>
+      <w:numFmt w:val="bullet"/>
+      <w:lvlText w:val=""/>
+      <w:lvlJc w:val="left"/>
+      <w:pPr>
+        <w:tabs>
+          <w:tab w:val="num" w:pos="5760"/>
+        </w:tabs>
+        <w:ind w:left="5760" w:hanging="360"/>
+      </w:pPr>
+      <w:rPr>
+        <w:rFonts w:ascii="Wingdings" w:hAnsi="Wingdings" w:hint="default"/>
+        <w:sz w:val="20"/>
+      </w:rPr>
+    </w:lvl>
+    <w:lvl w:ilvl="8" w:tentative="1">
+      <w:start w:val="1"/>
+      <w:numFmt w:val="bullet"/>
+      <w:lvlText w:val=""/>
+      <w:lvlJc w:val="left"/>
+      <w:pPr>
+        <w:tabs>
+          <w:tab w:val="num" w:pos="6480"/>
+        </w:tabs>
+        <w:ind w:left="6480" w:hanging="360"/>
+      </w:pPr>
+      <w:rPr>
+        <w:rFonts w:ascii="Wingdings" w:hAnsi="Wingdings" w:hint="default"/>
+        <w:sz w:val="20"/>
+      </w:rPr>
+    </w:lvl>
+  </w:abstractNum>
+  <w:abstractNum w:abstractNumId="23" w15:restartNumberingAfterBreak="0">
     <w:nsid w:val="342241F1"/>
     <w:multiLevelType w:val="multilevel"/>
     <w:tmpl w:val="E50A4E20"/>
@@ -38815,7 +41893,120 @@
       </w:rPr>
     </w:lvl>
   </w:abstractNum>
-  <w:abstractNum w:abstractNumId="13" w15:restartNumberingAfterBreak="0">
+  <w:abstractNum w:abstractNumId="24" w15:restartNumberingAfterBreak="0">
+    <w:nsid w:val="351A6201"/>
+    <w:multiLevelType w:val="multilevel"/>
+    <w:tmpl w:val="F40C19BC"/>
+    <w:lvl w:ilvl="0">
+      <w:start w:val="4"/>
+      <w:numFmt w:val="decimal"/>
+      <w:lvlText w:val="%1."/>
+      <w:lvlJc w:val="left"/>
+      <w:pPr>
+        <w:tabs>
+          <w:tab w:val="num" w:pos="720"/>
+        </w:tabs>
+        <w:ind w:left="720" w:hanging="360"/>
+      </w:pPr>
+    </w:lvl>
+    <w:lvl w:ilvl="1" w:tentative="1">
+      <w:start w:val="1"/>
+      <w:numFmt w:val="decimal"/>
+      <w:lvlText w:val="%2."/>
+      <w:lvlJc w:val="left"/>
+      <w:pPr>
+        <w:tabs>
+          <w:tab w:val="num" w:pos="1440"/>
+        </w:tabs>
+        <w:ind w:left="1440" w:hanging="360"/>
+      </w:pPr>
+    </w:lvl>
+    <w:lvl w:ilvl="2" w:tentative="1">
+      <w:start w:val="1"/>
+      <w:numFmt w:val="decimal"/>
+      <w:lvlText w:val="%3."/>
+      <w:lvlJc w:val="left"/>
+      <w:pPr>
+        <w:tabs>
+          <w:tab w:val="num" w:pos="2160"/>
+        </w:tabs>
+        <w:ind w:left="2160" w:hanging="360"/>
+      </w:pPr>
+    </w:lvl>
+    <w:lvl w:ilvl="3" w:tentative="1">
+      <w:start w:val="1"/>
+      <w:numFmt w:val="decimal"/>
+      <w:lvlText w:val="%4."/>
+      <w:lvlJc w:val="left"/>
+      <w:pPr>
+        <w:tabs>
+          <w:tab w:val="num" w:pos="2880"/>
+        </w:tabs>
+        <w:ind w:left="2880" w:hanging="360"/>
+      </w:pPr>
+    </w:lvl>
+    <w:lvl w:ilvl="4" w:tentative="1">
+      <w:start w:val="1"/>
+      <w:numFmt w:val="decimal"/>
+      <w:lvlText w:val="%5."/>
+      <w:lvlJc w:val="left"/>
+      <w:pPr>
+        <w:tabs>
+          <w:tab w:val="num" w:pos="3600"/>
+        </w:tabs>
+        <w:ind w:left="3600" w:hanging="360"/>
+      </w:pPr>
+    </w:lvl>
+    <w:lvl w:ilvl="5" w:tentative="1">
+      <w:start w:val="1"/>
+      <w:numFmt w:val="decimal"/>
+      <w:lvlText w:val="%6."/>
+      <w:lvlJc w:val="left"/>
+      <w:pPr>
+        <w:tabs>
+          <w:tab w:val="num" w:pos="4320"/>
+        </w:tabs>
+        <w:ind w:left="4320" w:hanging="360"/>
+      </w:pPr>
+    </w:lvl>
+    <w:lvl w:ilvl="6" w:tentative="1">
+      <w:start w:val="1"/>
+      <w:numFmt w:val="decimal"/>
+      <w:lvlText w:val="%7."/>
+      <w:lvlJc w:val="left"/>
+      <w:pPr>
+        <w:tabs>
+          <w:tab w:val="num" w:pos="5040"/>
+        </w:tabs>
+        <w:ind w:left="5040" w:hanging="360"/>
+      </w:pPr>
+    </w:lvl>
+    <w:lvl w:ilvl="7" w:tentative="1">
+      <w:start w:val="1"/>
+      <w:numFmt w:val="decimal"/>
+      <w:lvlText w:val="%8."/>
+      <w:lvlJc w:val="left"/>
+      <w:pPr>
+        <w:tabs>
+          <w:tab w:val="num" w:pos="5760"/>
+        </w:tabs>
+        <w:ind w:left="5760" w:hanging="360"/>
+      </w:pPr>
+    </w:lvl>
+    <w:lvl w:ilvl="8" w:tentative="1">
+      <w:start w:val="1"/>
+      <w:numFmt w:val="decimal"/>
+      <w:lvlText w:val="%9."/>
+      <w:lvlJc w:val="left"/>
+      <w:pPr>
+        <w:tabs>
+          <w:tab w:val="num" w:pos="6480"/>
+        </w:tabs>
+        <w:ind w:left="6480" w:hanging="360"/>
+      </w:pPr>
+    </w:lvl>
+  </w:abstractNum>
+  <w:abstractNum w:abstractNumId="25" w15:restartNumberingAfterBreak="0">
     <w:nsid w:val="358F78EA"/>
     <w:multiLevelType w:val="multilevel"/>
     <w:tmpl w:val="FAFC3AE4"/>
@@ -38964,7 +42155,7 @@
       </w:rPr>
     </w:lvl>
   </w:abstractNum>
-  <w:abstractNum w:abstractNumId="14" w15:restartNumberingAfterBreak="0">
+  <w:abstractNum w:abstractNumId="26" w15:restartNumberingAfterBreak="0">
     <w:nsid w:val="35941EAD"/>
     <w:multiLevelType w:val="multilevel"/>
     <w:tmpl w:val="FF60AEDA"/>
@@ -39113,7 +42304,7 @@
       </w:rPr>
     </w:lvl>
   </w:abstractNum>
-  <w:abstractNum w:abstractNumId="15" w15:restartNumberingAfterBreak="0">
+  <w:abstractNum w:abstractNumId="27" w15:restartNumberingAfterBreak="0">
     <w:nsid w:val="37F575C0"/>
     <w:multiLevelType w:val="multilevel"/>
     <w:tmpl w:val="2EB2F1B6"/>
@@ -39262,7 +42453,7 @@
       </w:rPr>
     </w:lvl>
   </w:abstractNum>
-  <w:abstractNum w:abstractNumId="16" w15:restartNumberingAfterBreak="0">
+  <w:abstractNum w:abstractNumId="28" w15:restartNumberingAfterBreak="0">
     <w:nsid w:val="3B08729F"/>
     <w:multiLevelType w:val="multilevel"/>
     <w:tmpl w:val="2B7455D2"/>
@@ -39411,7 +42602,156 @@
       </w:rPr>
     </w:lvl>
   </w:abstractNum>
-  <w:abstractNum w:abstractNumId="17" w15:restartNumberingAfterBreak="0">
+  <w:abstractNum w:abstractNumId="29" w15:restartNumberingAfterBreak="0">
+    <w:nsid w:val="3B421C2F"/>
+    <w:multiLevelType w:val="multilevel"/>
+    <w:tmpl w:val="DEC8560E"/>
+    <w:lvl w:ilvl="0">
+      <w:start w:val="1"/>
+      <w:numFmt w:val="bullet"/>
+      <w:lvlText w:val=""/>
+      <w:lvlJc w:val="left"/>
+      <w:pPr>
+        <w:tabs>
+          <w:tab w:val="num" w:pos="720"/>
+        </w:tabs>
+        <w:ind w:left="720" w:hanging="360"/>
+      </w:pPr>
+      <w:rPr>
+        <w:rFonts w:ascii="Symbol" w:hAnsi="Symbol" w:hint="default"/>
+        <w:sz w:val="20"/>
+      </w:rPr>
+    </w:lvl>
+    <w:lvl w:ilvl="1" w:tentative="1">
+      <w:start w:val="1"/>
+      <w:numFmt w:val="bullet"/>
+      <w:lvlText w:val="o"/>
+      <w:lvlJc w:val="left"/>
+      <w:pPr>
+        <w:tabs>
+          <w:tab w:val="num" w:pos="1440"/>
+        </w:tabs>
+        <w:ind w:left="1440" w:hanging="360"/>
+      </w:pPr>
+      <w:rPr>
+        <w:rFonts w:ascii="Courier New" w:hAnsi="Courier New" w:hint="default"/>
+        <w:sz w:val="20"/>
+      </w:rPr>
+    </w:lvl>
+    <w:lvl w:ilvl="2" w:tentative="1">
+      <w:start w:val="1"/>
+      <w:numFmt w:val="bullet"/>
+      <w:lvlText w:val=""/>
+      <w:lvlJc w:val="left"/>
+      <w:pPr>
+        <w:tabs>
+          <w:tab w:val="num" w:pos="2160"/>
+        </w:tabs>
+        <w:ind w:left="2160" w:hanging="360"/>
+      </w:pPr>
+      <w:rPr>
+        <w:rFonts w:ascii="Wingdings" w:hAnsi="Wingdings" w:hint="default"/>
+        <w:sz w:val="20"/>
+      </w:rPr>
+    </w:lvl>
+    <w:lvl w:ilvl="3" w:tentative="1">
+      <w:start w:val="1"/>
+      <w:numFmt w:val="bullet"/>
+      <w:lvlText w:val=""/>
+      <w:lvlJc w:val="left"/>
+      <w:pPr>
+        <w:tabs>
+          <w:tab w:val="num" w:pos="2880"/>
+        </w:tabs>
+        <w:ind w:left="2880" w:hanging="360"/>
+      </w:pPr>
+      <w:rPr>
+        <w:rFonts w:ascii="Wingdings" w:hAnsi="Wingdings" w:hint="default"/>
+        <w:sz w:val="20"/>
+      </w:rPr>
+    </w:lvl>
+    <w:lvl w:ilvl="4" w:tentative="1">
+      <w:start w:val="1"/>
+      <w:numFmt w:val="bullet"/>
+      <w:lvlText w:val=""/>
+      <w:lvlJc w:val="left"/>
+      <w:pPr>
+        <w:tabs>
+          <w:tab w:val="num" w:pos="3600"/>
+        </w:tabs>
+        <w:ind w:left="3600" w:hanging="360"/>
+      </w:pPr>
+      <w:rPr>
+        <w:rFonts w:ascii="Wingdings" w:hAnsi="Wingdings" w:hint="default"/>
+        <w:sz w:val="20"/>
+      </w:rPr>
+    </w:lvl>
+    <w:lvl w:ilvl="5" w:tentative="1">
+      <w:start w:val="1"/>
+      <w:numFmt w:val="bullet"/>
+      <w:lvlText w:val=""/>
+      <w:lvlJc w:val="left"/>
+      <w:pPr>
+        <w:tabs>
+          <w:tab w:val="num" w:pos="4320"/>
+        </w:tabs>
+        <w:ind w:left="4320" w:hanging="360"/>
+      </w:pPr>
+      <w:rPr>
+        <w:rFonts w:ascii="Wingdings" w:hAnsi="Wingdings" w:hint="default"/>
+        <w:sz w:val="20"/>
+      </w:rPr>
+    </w:lvl>
+    <w:lvl w:ilvl="6" w:tentative="1">
+      <w:start w:val="1"/>
+      <w:numFmt w:val="bullet"/>
+      <w:lvlText w:val=""/>
+      <w:lvlJc w:val="left"/>
+      <w:pPr>
+        <w:tabs>
+          <w:tab w:val="num" w:pos="5040"/>
+        </w:tabs>
+        <w:ind w:left="5040" w:hanging="360"/>
+      </w:pPr>
+      <w:rPr>
+        <w:rFonts w:ascii="Wingdings" w:hAnsi="Wingdings" w:hint="default"/>
+        <w:sz w:val="20"/>
+      </w:rPr>
+    </w:lvl>
+    <w:lvl w:ilvl="7" w:tentative="1">
+      <w:start w:val="1"/>
+      <w:numFmt w:val="bullet"/>
+      <w:lvlText w:val=""/>
+      <w:lvlJc w:val="left"/>
+      <w:pPr>
+        <w:tabs>
+          <w:tab w:val="num" w:pos="5760"/>
+        </w:tabs>
+        <w:ind w:left="5760" w:hanging="360"/>
+      </w:pPr>
+      <w:rPr>
+        <w:rFonts w:ascii="Wingdings" w:hAnsi="Wingdings" w:hint="default"/>
+        <w:sz w:val="20"/>
+      </w:rPr>
+    </w:lvl>
+    <w:lvl w:ilvl="8" w:tentative="1">
+      <w:start w:val="1"/>
+      <w:numFmt w:val="bullet"/>
+      <w:lvlText w:val=""/>
+      <w:lvlJc w:val="left"/>
+      <w:pPr>
+        <w:tabs>
+          <w:tab w:val="num" w:pos="6480"/>
+        </w:tabs>
+        <w:ind w:left="6480" w:hanging="360"/>
+      </w:pPr>
+      <w:rPr>
+        <w:rFonts w:ascii="Wingdings" w:hAnsi="Wingdings" w:hint="default"/>
+        <w:sz w:val="20"/>
+      </w:rPr>
+    </w:lvl>
+  </w:abstractNum>
+  <w:abstractNum w:abstractNumId="30" w15:restartNumberingAfterBreak="0">
     <w:nsid w:val="3B7005D3"/>
     <w:multiLevelType w:val="multilevel"/>
     <w:tmpl w:val="4A7A7B70"/>
@@ -39560,7 +42900,156 @@
       </w:rPr>
     </w:lvl>
   </w:abstractNum>
-  <w:abstractNum w:abstractNumId="18" w15:restartNumberingAfterBreak="0">
+  <w:abstractNum w:abstractNumId="31" w15:restartNumberingAfterBreak="0">
+    <w:nsid w:val="3C9C65D0"/>
+    <w:multiLevelType w:val="multilevel"/>
+    <w:tmpl w:val="3FEA56AA"/>
+    <w:lvl w:ilvl="0">
+      <w:start w:val="1"/>
+      <w:numFmt w:val="bullet"/>
+      <w:lvlText w:val=""/>
+      <w:lvlJc w:val="left"/>
+      <w:pPr>
+        <w:tabs>
+          <w:tab w:val="num" w:pos="720"/>
+        </w:tabs>
+        <w:ind w:left="720" w:hanging="360"/>
+      </w:pPr>
+      <w:rPr>
+        <w:rFonts w:ascii="Symbol" w:hAnsi="Symbol" w:hint="default"/>
+        <w:sz w:val="20"/>
+      </w:rPr>
+    </w:lvl>
+    <w:lvl w:ilvl="1" w:tentative="1">
+      <w:start w:val="1"/>
+      <w:numFmt w:val="bullet"/>
+      <w:lvlText w:val="o"/>
+      <w:lvlJc w:val="left"/>
+      <w:pPr>
+        <w:tabs>
+          <w:tab w:val="num" w:pos="1440"/>
+        </w:tabs>
+        <w:ind w:left="1440" w:hanging="360"/>
+      </w:pPr>
+      <w:rPr>
+        <w:rFonts w:ascii="Courier New" w:hAnsi="Courier New" w:hint="default"/>
+        <w:sz w:val="20"/>
+      </w:rPr>
+    </w:lvl>
+    <w:lvl w:ilvl="2" w:tentative="1">
+      <w:start w:val="1"/>
+      <w:numFmt w:val="bullet"/>
+      <w:lvlText w:val=""/>
+      <w:lvlJc w:val="left"/>
+      <w:pPr>
+        <w:tabs>
+          <w:tab w:val="num" w:pos="2160"/>
+        </w:tabs>
+        <w:ind w:left="2160" w:hanging="360"/>
+      </w:pPr>
+      <w:rPr>
+        <w:rFonts w:ascii="Wingdings" w:hAnsi="Wingdings" w:hint="default"/>
+        <w:sz w:val="20"/>
+      </w:rPr>
+    </w:lvl>
+    <w:lvl w:ilvl="3" w:tentative="1">
+      <w:start w:val="1"/>
+      <w:numFmt w:val="bullet"/>
+      <w:lvlText w:val=""/>
+      <w:lvlJc w:val="left"/>
+      <w:pPr>
+        <w:tabs>
+          <w:tab w:val="num" w:pos="2880"/>
+        </w:tabs>
+        <w:ind w:left="2880" w:hanging="360"/>
+      </w:pPr>
+      <w:rPr>
+        <w:rFonts w:ascii="Wingdings" w:hAnsi="Wingdings" w:hint="default"/>
+        <w:sz w:val="20"/>
+      </w:rPr>
+    </w:lvl>
+    <w:lvl w:ilvl="4" w:tentative="1">
+      <w:start w:val="1"/>
+      <w:numFmt w:val="bullet"/>
+      <w:lvlText w:val=""/>
+      <w:lvlJc w:val="left"/>
+      <w:pPr>
+        <w:tabs>
+          <w:tab w:val="num" w:pos="3600"/>
+        </w:tabs>
+        <w:ind w:left="3600" w:hanging="360"/>
+      </w:pPr>
+      <w:rPr>
+        <w:rFonts w:ascii="Wingdings" w:hAnsi="Wingdings" w:hint="default"/>
+        <w:sz w:val="20"/>
+      </w:rPr>
+    </w:lvl>
+    <w:lvl w:ilvl="5" w:tentative="1">
+      <w:start w:val="1"/>
+      <w:numFmt w:val="bullet"/>
+      <w:lvlText w:val=""/>
+      <w:lvlJc w:val="left"/>
+      <w:pPr>
+        <w:tabs>
+          <w:tab w:val="num" w:pos="4320"/>
+        </w:tabs>
+        <w:ind w:left="4320" w:hanging="360"/>
+      </w:pPr>
+      <w:rPr>
+        <w:rFonts w:ascii="Wingdings" w:hAnsi="Wingdings" w:hint="default"/>
+        <w:sz w:val="20"/>
+      </w:rPr>
+    </w:lvl>
+    <w:lvl w:ilvl="6" w:tentative="1">
+      <w:start w:val="1"/>
+      <w:numFmt w:val="bullet"/>
+      <w:lvlText w:val=""/>
+      <w:lvlJc w:val="left"/>
+      <w:pPr>
+        <w:tabs>
+          <w:tab w:val="num" w:pos="5040"/>
+        </w:tabs>
+        <w:ind w:left="5040" w:hanging="360"/>
+      </w:pPr>
+      <w:rPr>
+        <w:rFonts w:ascii="Wingdings" w:hAnsi="Wingdings" w:hint="default"/>
+        <w:sz w:val="20"/>
+      </w:rPr>
+    </w:lvl>
+    <w:lvl w:ilvl="7" w:tentative="1">
+      <w:start w:val="1"/>
+      <w:numFmt w:val="bullet"/>
+      <w:lvlText w:val=""/>
+      <w:lvlJc w:val="left"/>
+      <w:pPr>
+        <w:tabs>
+          <w:tab w:val="num" w:pos="5760"/>
+        </w:tabs>
+        <w:ind w:left="5760" w:hanging="360"/>
+      </w:pPr>
+      <w:rPr>
+        <w:rFonts w:ascii="Wingdings" w:hAnsi="Wingdings" w:hint="default"/>
+        <w:sz w:val="20"/>
+      </w:rPr>
+    </w:lvl>
+    <w:lvl w:ilvl="8" w:tentative="1">
+      <w:start w:val="1"/>
+      <w:numFmt w:val="bullet"/>
+      <w:lvlText w:val=""/>
+      <w:lvlJc w:val="left"/>
+      <w:pPr>
+        <w:tabs>
+          <w:tab w:val="num" w:pos="6480"/>
+        </w:tabs>
+        <w:ind w:left="6480" w:hanging="360"/>
+      </w:pPr>
+      <w:rPr>
+        <w:rFonts w:ascii="Wingdings" w:hAnsi="Wingdings" w:hint="default"/>
+        <w:sz w:val="20"/>
+      </w:rPr>
+    </w:lvl>
+  </w:abstractNum>
+  <w:abstractNum w:abstractNumId="32" w15:restartNumberingAfterBreak="0">
     <w:nsid w:val="3D826E21"/>
     <w:multiLevelType w:val="multilevel"/>
     <w:tmpl w:val="7A44FEB6"/>
@@ -39673,7 +43162,7 @@
       </w:pPr>
     </w:lvl>
   </w:abstractNum>
-  <w:abstractNum w:abstractNumId="19" w15:restartNumberingAfterBreak="0">
+  <w:abstractNum w:abstractNumId="33" w15:restartNumberingAfterBreak="0">
     <w:nsid w:val="3FBC3F05"/>
     <w:multiLevelType w:val="multilevel"/>
     <w:tmpl w:val="CEBECA6A"/>
@@ -39822,7 +43311,7 @@
       </w:rPr>
     </w:lvl>
   </w:abstractNum>
-  <w:abstractNum w:abstractNumId="20" w15:restartNumberingAfterBreak="0">
+  <w:abstractNum w:abstractNumId="34" w15:restartNumberingAfterBreak="0">
     <w:nsid w:val="41064B32"/>
     <w:multiLevelType w:val="multilevel"/>
     <w:tmpl w:val="EF4617AE"/>
@@ -39971,7 +43460,7 @@
       </w:rPr>
     </w:lvl>
   </w:abstractNum>
-  <w:abstractNum w:abstractNumId="21" w15:restartNumberingAfterBreak="0">
+  <w:abstractNum w:abstractNumId="35" w15:restartNumberingAfterBreak="0">
     <w:nsid w:val="427E2DD9"/>
     <w:multiLevelType w:val="multilevel"/>
     <w:tmpl w:val="14D21ED4"/>
@@ -40120,7 +43609,7 @@
       </w:rPr>
     </w:lvl>
   </w:abstractNum>
-  <w:abstractNum w:abstractNumId="22" w15:restartNumberingAfterBreak="0">
+  <w:abstractNum w:abstractNumId="36" w15:restartNumberingAfterBreak="0">
     <w:nsid w:val="46ED370D"/>
     <w:multiLevelType w:val="multilevel"/>
     <w:tmpl w:val="69A2E56C"/>
@@ -40269,7 +43758,7 @@
       </w:rPr>
     </w:lvl>
   </w:abstractNum>
-  <w:abstractNum w:abstractNumId="23" w15:restartNumberingAfterBreak="0">
+  <w:abstractNum w:abstractNumId="37" w15:restartNumberingAfterBreak="0">
     <w:nsid w:val="4DF734B4"/>
     <w:multiLevelType w:val="multilevel"/>
     <w:tmpl w:val="3B06BF1C"/>
@@ -40418,7 +43907,7 @@
       </w:rPr>
     </w:lvl>
   </w:abstractNum>
-  <w:abstractNum w:abstractNumId="24" w15:restartNumberingAfterBreak="0">
+  <w:abstractNum w:abstractNumId="38" w15:restartNumberingAfterBreak="0">
     <w:nsid w:val="54255F9D"/>
     <w:multiLevelType w:val="multilevel"/>
     <w:tmpl w:val="A2F89E4E"/>
@@ -40567,7 +44056,124 @@
       </w:rPr>
     </w:lvl>
   </w:abstractNum>
-  <w:abstractNum w:abstractNumId="25" w15:restartNumberingAfterBreak="0">
+  <w:abstractNum w:abstractNumId="39" w15:restartNumberingAfterBreak="0">
+    <w:nsid w:val="55461641"/>
+    <w:multiLevelType w:val="multilevel"/>
+    <w:tmpl w:val="BAFCE1E0"/>
+    <w:lvl w:ilvl="0">
+      <w:start w:val="5"/>
+      <w:numFmt w:val="decimal"/>
+      <w:lvlText w:val="%1."/>
+      <w:lvlJc w:val="left"/>
+      <w:pPr>
+        <w:tabs>
+          <w:tab w:val="num" w:pos="720"/>
+        </w:tabs>
+        <w:ind w:left="720" w:hanging="360"/>
+      </w:pPr>
+    </w:lvl>
+    <w:lvl w:ilvl="1">
+      <w:start w:val="1"/>
+      <w:numFmt w:val="bullet"/>
+      <w:lvlText w:val="o"/>
+      <w:lvlJc w:val="left"/>
+      <w:pPr>
+        <w:tabs>
+          <w:tab w:val="num" w:pos="1440"/>
+        </w:tabs>
+        <w:ind w:left="1440" w:hanging="360"/>
+      </w:pPr>
+      <w:rPr>
+        <w:rFonts w:ascii="Courier New" w:hAnsi="Courier New" w:hint="default"/>
+        <w:sz w:val="20"/>
+      </w:rPr>
+    </w:lvl>
+    <w:lvl w:ilvl="2" w:tentative="1">
+      <w:start w:val="1"/>
+      <w:numFmt w:val="decimal"/>
+      <w:lvlText w:val="%3."/>
+      <w:lvlJc w:val="left"/>
+      <w:pPr>
+        <w:tabs>
+          <w:tab w:val="num" w:pos="2160"/>
+        </w:tabs>
+        <w:ind w:left="2160" w:hanging="360"/>
+      </w:pPr>
+    </w:lvl>
+    <w:lvl w:ilvl="3" w:tentative="1">
+      <w:start w:val="1"/>
+      <w:numFmt w:val="decimal"/>
+      <w:lvlText w:val="%4."/>
+      <w:lvlJc w:val="left"/>
+      <w:pPr>
+        <w:tabs>
+          <w:tab w:val="num" w:pos="2880"/>
+        </w:tabs>
+        <w:ind w:left="2880" w:hanging="360"/>
+      </w:pPr>
+    </w:lvl>
+    <w:lvl w:ilvl="4" w:tentative="1">
+      <w:start w:val="1"/>
+      <w:numFmt w:val="decimal"/>
+      <w:lvlText w:val="%5."/>
+      <w:lvlJc w:val="left"/>
+      <w:pPr>
+        <w:tabs>
+          <w:tab w:val="num" w:pos="3600"/>
+        </w:tabs>
+        <w:ind w:left="3600" w:hanging="360"/>
+      </w:pPr>
+    </w:lvl>
+    <w:lvl w:ilvl="5" w:tentative="1">
+      <w:start w:val="1"/>
+      <w:numFmt w:val="decimal"/>
+      <w:lvlText w:val="%6."/>
+      <w:lvlJc w:val="left"/>
+      <w:pPr>
+        <w:tabs>
+          <w:tab w:val="num" w:pos="4320"/>
+        </w:tabs>
+        <w:ind w:left="4320" w:hanging="360"/>
+      </w:pPr>
+    </w:lvl>
+    <w:lvl w:ilvl="6" w:tentative="1">
+      <w:start w:val="1"/>
+      <w:numFmt w:val="decimal"/>
+      <w:lvlText w:val="%7."/>
+      <w:lvlJc w:val="left"/>
+      <w:pPr>
+        <w:tabs>
+          <w:tab w:val="num" w:pos="5040"/>
+        </w:tabs>
+        <w:ind w:left="5040" w:hanging="360"/>
+      </w:pPr>
+    </w:lvl>
+    <w:lvl w:ilvl="7" w:tentative="1">
+      <w:start w:val="1"/>
+      <w:numFmt w:val="decimal"/>
+      <w:lvlText w:val="%8."/>
+      <w:lvlJc w:val="left"/>
+      <w:pPr>
+        <w:tabs>
+          <w:tab w:val="num" w:pos="5760"/>
+        </w:tabs>
+        <w:ind w:left="5760" w:hanging="360"/>
+      </w:pPr>
+    </w:lvl>
+    <w:lvl w:ilvl="8" w:tentative="1">
+      <w:start w:val="1"/>
+      <w:numFmt w:val="decimal"/>
+      <w:lvlText w:val="%9."/>
+      <w:lvlJc w:val="left"/>
+      <w:pPr>
+        <w:tabs>
+          <w:tab w:val="num" w:pos="6480"/>
+        </w:tabs>
+        <w:ind w:left="6480" w:hanging="360"/>
+      </w:pPr>
+    </w:lvl>
+  </w:abstractNum>
+  <w:abstractNum w:abstractNumId="40" w15:restartNumberingAfterBreak="0">
     <w:nsid w:val="56E421D4"/>
     <w:multiLevelType w:val="multilevel"/>
     <w:tmpl w:val="DF66D41E"/>
@@ -40716,7 +44322,7 @@
       </w:rPr>
     </w:lvl>
   </w:abstractNum>
-  <w:abstractNum w:abstractNumId="26" w15:restartNumberingAfterBreak="0">
+  <w:abstractNum w:abstractNumId="41" w15:restartNumberingAfterBreak="0">
     <w:nsid w:val="584C2007"/>
     <w:multiLevelType w:val="multilevel"/>
     <w:tmpl w:val="C6F0806C"/>
@@ -40865,7 +44471,233 @@
       </w:rPr>
     </w:lvl>
   </w:abstractNum>
-  <w:abstractNum w:abstractNumId="27" w15:restartNumberingAfterBreak="0">
+  <w:abstractNum w:abstractNumId="42" w15:restartNumberingAfterBreak="0">
+    <w:nsid w:val="58DF26B9"/>
+    <w:multiLevelType w:val="multilevel"/>
+    <w:tmpl w:val="62F49D90"/>
+    <w:lvl w:ilvl="0">
+      <w:start w:val="1"/>
+      <w:numFmt w:val="decimal"/>
+      <w:lvlText w:val="%1."/>
+      <w:lvlJc w:val="left"/>
+      <w:pPr>
+        <w:tabs>
+          <w:tab w:val="num" w:pos="720"/>
+        </w:tabs>
+        <w:ind w:left="720" w:hanging="360"/>
+      </w:pPr>
+    </w:lvl>
+    <w:lvl w:ilvl="1" w:tentative="1">
+      <w:start w:val="1"/>
+      <w:numFmt w:val="decimal"/>
+      <w:lvlText w:val="%2."/>
+      <w:lvlJc w:val="left"/>
+      <w:pPr>
+        <w:tabs>
+          <w:tab w:val="num" w:pos="1440"/>
+        </w:tabs>
+        <w:ind w:left="1440" w:hanging="360"/>
+      </w:pPr>
+    </w:lvl>
+    <w:lvl w:ilvl="2" w:tentative="1">
+      <w:start w:val="1"/>
+      <w:numFmt w:val="decimal"/>
+      <w:lvlText w:val="%3."/>
+      <w:lvlJc w:val="left"/>
+      <w:pPr>
+        <w:tabs>
+          <w:tab w:val="num" w:pos="2160"/>
+        </w:tabs>
+        <w:ind w:left="2160" w:hanging="360"/>
+      </w:pPr>
+    </w:lvl>
+    <w:lvl w:ilvl="3" w:tentative="1">
+      <w:start w:val="1"/>
+      <w:numFmt w:val="decimal"/>
+      <w:lvlText w:val="%4."/>
+      <w:lvlJc w:val="left"/>
+      <w:pPr>
+        <w:tabs>
+          <w:tab w:val="num" w:pos="2880"/>
+        </w:tabs>
+        <w:ind w:left="2880" w:hanging="360"/>
+      </w:pPr>
+    </w:lvl>
+    <w:lvl w:ilvl="4" w:tentative="1">
+      <w:start w:val="1"/>
+      <w:numFmt w:val="decimal"/>
+      <w:lvlText w:val="%5."/>
+      <w:lvlJc w:val="left"/>
+      <w:pPr>
+        <w:tabs>
+          <w:tab w:val="num" w:pos="3600"/>
+        </w:tabs>
+        <w:ind w:left="3600" w:hanging="360"/>
+      </w:pPr>
+    </w:lvl>
+    <w:lvl w:ilvl="5" w:tentative="1">
+      <w:start w:val="1"/>
+      <w:numFmt w:val="decimal"/>
+      <w:lvlText w:val="%6."/>
+      <w:lvlJc w:val="left"/>
+      <w:pPr>
+        <w:tabs>
+          <w:tab w:val="num" w:pos="4320"/>
+        </w:tabs>
+        <w:ind w:left="4320" w:hanging="360"/>
+      </w:pPr>
+    </w:lvl>
+    <w:lvl w:ilvl="6" w:tentative="1">
+      <w:start w:val="1"/>
+      <w:numFmt w:val="decimal"/>
+      <w:lvlText w:val="%7."/>
+      <w:lvlJc w:val="left"/>
+      <w:pPr>
+        <w:tabs>
+          <w:tab w:val="num" w:pos="5040"/>
+        </w:tabs>
+        <w:ind w:left="5040" w:hanging="360"/>
+      </w:pPr>
+    </w:lvl>
+    <w:lvl w:ilvl="7" w:tentative="1">
+      <w:start w:val="1"/>
+      <w:numFmt w:val="decimal"/>
+      <w:lvlText w:val="%8."/>
+      <w:lvlJc w:val="left"/>
+      <w:pPr>
+        <w:tabs>
+          <w:tab w:val="num" w:pos="5760"/>
+        </w:tabs>
+        <w:ind w:left="5760" w:hanging="360"/>
+      </w:pPr>
+    </w:lvl>
+    <w:lvl w:ilvl="8" w:tentative="1">
+      <w:start w:val="1"/>
+      <w:numFmt w:val="decimal"/>
+      <w:lvlText w:val="%9."/>
+      <w:lvlJc w:val="left"/>
+      <w:pPr>
+        <w:tabs>
+          <w:tab w:val="num" w:pos="6480"/>
+        </w:tabs>
+        <w:ind w:left="6480" w:hanging="360"/>
+      </w:pPr>
+    </w:lvl>
+  </w:abstractNum>
+  <w:abstractNum w:abstractNumId="43" w15:restartNumberingAfterBreak="0">
+    <w:nsid w:val="5DBB1FAF"/>
+    <w:multiLevelType w:val="multilevel"/>
+    <w:tmpl w:val="86D669AC"/>
+    <w:lvl w:ilvl="0">
+      <w:start w:val="1"/>
+      <w:numFmt w:val="decimal"/>
+      <w:lvlText w:val="%1."/>
+      <w:lvlJc w:val="left"/>
+      <w:pPr>
+        <w:tabs>
+          <w:tab w:val="num" w:pos="720"/>
+        </w:tabs>
+        <w:ind w:left="720" w:hanging="360"/>
+      </w:pPr>
+    </w:lvl>
+    <w:lvl w:ilvl="1" w:tentative="1">
+      <w:start w:val="1"/>
+      <w:numFmt w:val="decimal"/>
+      <w:lvlText w:val="%2."/>
+      <w:lvlJc w:val="left"/>
+      <w:pPr>
+        <w:tabs>
+          <w:tab w:val="num" w:pos="1440"/>
+        </w:tabs>
+        <w:ind w:left="1440" w:hanging="360"/>
+      </w:pPr>
+    </w:lvl>
+    <w:lvl w:ilvl="2" w:tentative="1">
+      <w:start w:val="1"/>
+      <w:numFmt w:val="decimal"/>
+      <w:lvlText w:val="%3."/>
+      <w:lvlJc w:val="left"/>
+      <w:pPr>
+        <w:tabs>
+          <w:tab w:val="num" w:pos="2160"/>
+        </w:tabs>
+        <w:ind w:left="2160" w:hanging="360"/>
+      </w:pPr>
+    </w:lvl>
+    <w:lvl w:ilvl="3" w:tentative="1">
+      <w:start w:val="1"/>
+      <w:numFmt w:val="decimal"/>
+      <w:lvlText w:val="%4."/>
+      <w:lvlJc w:val="left"/>
+      <w:pPr>
+        <w:tabs>
+          <w:tab w:val="num" w:pos="2880"/>
+        </w:tabs>
+        <w:ind w:left="2880" w:hanging="360"/>
+      </w:pPr>
+    </w:lvl>
+    <w:lvl w:ilvl="4" w:tentative="1">
+      <w:start w:val="1"/>
+      <w:numFmt w:val="decimal"/>
+      <w:lvlText w:val="%5."/>
+      <w:lvlJc w:val="left"/>
+      <w:pPr>
+        <w:tabs>
+          <w:tab w:val="num" w:pos="3600"/>
+        </w:tabs>
+        <w:ind w:left="3600" w:hanging="360"/>
+      </w:pPr>
+    </w:lvl>
+    <w:lvl w:ilvl="5" w:tentative="1">
+      <w:start w:val="1"/>
+      <w:numFmt w:val="decimal"/>
+      <w:lvlText w:val="%6."/>
+      <w:lvlJc w:val="left"/>
+      <w:pPr>
+        <w:tabs>
+          <w:tab w:val="num" w:pos="4320"/>
+        </w:tabs>
+        <w:ind w:left="4320" w:hanging="360"/>
+      </w:pPr>
+    </w:lvl>
+    <w:lvl w:ilvl="6" w:tentative="1">
+      <w:start w:val="1"/>
+      <w:numFmt w:val="decimal"/>
+      <w:lvlText w:val="%7."/>
+      <w:lvlJc w:val="left"/>
+      <w:pPr>
+        <w:tabs>
+          <w:tab w:val="num" w:pos="5040"/>
+        </w:tabs>
+        <w:ind w:left="5040" w:hanging="360"/>
+      </w:pPr>
+    </w:lvl>
+    <w:lvl w:ilvl="7" w:tentative="1">
+      <w:start w:val="1"/>
+      <w:numFmt w:val="decimal"/>
+      <w:lvlText w:val="%8."/>
+      <w:lvlJc w:val="left"/>
+      <w:pPr>
+        <w:tabs>
+          <w:tab w:val="num" w:pos="5760"/>
+        </w:tabs>
+        <w:ind w:left="5760" w:hanging="360"/>
+      </w:pPr>
+    </w:lvl>
+    <w:lvl w:ilvl="8" w:tentative="1">
+      <w:start w:val="1"/>
+      <w:numFmt w:val="decimal"/>
+      <w:lvlText w:val="%9."/>
+      <w:lvlJc w:val="left"/>
+      <w:pPr>
+        <w:tabs>
+          <w:tab w:val="num" w:pos="6480"/>
+        </w:tabs>
+        <w:ind w:left="6480" w:hanging="360"/>
+      </w:pPr>
+    </w:lvl>
+  </w:abstractNum>
+  <w:abstractNum w:abstractNumId="44" w15:restartNumberingAfterBreak="0">
     <w:nsid w:val="5DD16482"/>
     <w:multiLevelType w:val="multilevel"/>
     <w:tmpl w:val="4D82F406"/>
@@ -41014,7 +44846,7 @@
       </w:rPr>
     </w:lvl>
   </w:abstractNum>
-  <w:abstractNum w:abstractNumId="28" w15:restartNumberingAfterBreak="0">
+  <w:abstractNum w:abstractNumId="45" w15:restartNumberingAfterBreak="0">
     <w:nsid w:val="5E744A0B"/>
     <w:multiLevelType w:val="multilevel"/>
     <w:tmpl w:val="A1F2641C"/>
@@ -41163,7 +44995,7 @@
       </w:rPr>
     </w:lvl>
   </w:abstractNum>
-  <w:abstractNum w:abstractNumId="29" w15:restartNumberingAfterBreak="0">
+  <w:abstractNum w:abstractNumId="46" w15:restartNumberingAfterBreak="0">
     <w:nsid w:val="5F3D77A8"/>
     <w:multiLevelType w:val="multilevel"/>
     <w:tmpl w:val="7EE6D99A"/>
@@ -41312,7 +45144,7 @@
       </w:rPr>
     </w:lvl>
   </w:abstractNum>
-  <w:abstractNum w:abstractNumId="30" w15:restartNumberingAfterBreak="0">
+  <w:abstractNum w:abstractNumId="47" w15:restartNumberingAfterBreak="0">
     <w:nsid w:val="5F701D13"/>
     <w:multiLevelType w:val="multilevel"/>
     <w:tmpl w:val="32B015A0"/>
@@ -41461,7 +45293,7 @@
       </w:rPr>
     </w:lvl>
   </w:abstractNum>
-  <w:abstractNum w:abstractNumId="31" w15:restartNumberingAfterBreak="0">
+  <w:abstractNum w:abstractNumId="48" w15:restartNumberingAfterBreak="0">
     <w:nsid w:val="606D7C0C"/>
     <w:multiLevelType w:val="multilevel"/>
     <w:tmpl w:val="45821C74"/>
@@ -41574,7 +45406,7 @@
       </w:pPr>
     </w:lvl>
   </w:abstractNum>
-  <w:abstractNum w:abstractNumId="32" w15:restartNumberingAfterBreak="0">
+  <w:abstractNum w:abstractNumId="49" w15:restartNumberingAfterBreak="0">
     <w:nsid w:val="613C1234"/>
     <w:multiLevelType w:val="multilevel"/>
     <w:tmpl w:val="0AF81870"/>
@@ -41723,7 +45555,7 @@
       </w:rPr>
     </w:lvl>
   </w:abstractNum>
-  <w:abstractNum w:abstractNumId="33" w15:restartNumberingAfterBreak="0">
+  <w:abstractNum w:abstractNumId="50" w15:restartNumberingAfterBreak="0">
     <w:nsid w:val="648E63D5"/>
     <w:multiLevelType w:val="multilevel"/>
     <w:tmpl w:val="3B58FD10"/>
@@ -41872,7 +45704,7 @@
       </w:rPr>
     </w:lvl>
   </w:abstractNum>
-  <w:abstractNum w:abstractNumId="34" w15:restartNumberingAfterBreak="0">
+  <w:abstractNum w:abstractNumId="51" w15:restartNumberingAfterBreak="0">
     <w:nsid w:val="6694097C"/>
     <w:multiLevelType w:val="multilevel"/>
     <w:tmpl w:val="0A3AB9A6"/>
@@ -42021,7 +45853,7 @@
       </w:rPr>
     </w:lvl>
   </w:abstractNum>
-  <w:abstractNum w:abstractNumId="35" w15:restartNumberingAfterBreak="0">
+  <w:abstractNum w:abstractNumId="52" w15:restartNumberingAfterBreak="0">
     <w:nsid w:val="67736F48"/>
     <w:multiLevelType w:val="multilevel"/>
     <w:tmpl w:val="FC0AC17C"/>
@@ -42170,7 +46002,7 @@
       </w:rPr>
     </w:lvl>
   </w:abstractNum>
-  <w:abstractNum w:abstractNumId="36" w15:restartNumberingAfterBreak="0">
+  <w:abstractNum w:abstractNumId="53" w15:restartNumberingAfterBreak="0">
     <w:nsid w:val="67FB509C"/>
     <w:multiLevelType w:val="multilevel"/>
     <w:tmpl w:val="62FCD6EA"/>
@@ -42287,7 +46119,7 @@
       </w:pPr>
     </w:lvl>
   </w:abstractNum>
-  <w:abstractNum w:abstractNumId="37" w15:restartNumberingAfterBreak="0">
+  <w:abstractNum w:abstractNumId="54" w15:restartNumberingAfterBreak="0">
     <w:nsid w:val="68303956"/>
     <w:multiLevelType w:val="multilevel"/>
     <w:tmpl w:val="91EEFCB6"/>
@@ -42436,7 +46268,7 @@
       </w:rPr>
     </w:lvl>
   </w:abstractNum>
-  <w:abstractNum w:abstractNumId="38" w15:restartNumberingAfterBreak="0">
+  <w:abstractNum w:abstractNumId="55" w15:restartNumberingAfterBreak="0">
     <w:nsid w:val="6AB85200"/>
     <w:multiLevelType w:val="multilevel"/>
     <w:tmpl w:val="FD6EF4AA"/>
@@ -42585,7 +46417,7 @@
       </w:rPr>
     </w:lvl>
   </w:abstractNum>
-  <w:abstractNum w:abstractNumId="39" w15:restartNumberingAfterBreak="0">
+  <w:abstractNum w:abstractNumId="56" w15:restartNumberingAfterBreak="0">
     <w:nsid w:val="6B306465"/>
     <w:multiLevelType w:val="multilevel"/>
     <w:tmpl w:val="63E60D52"/>
@@ -42734,7 +46566,7 @@
       </w:rPr>
     </w:lvl>
   </w:abstractNum>
-  <w:abstractNum w:abstractNumId="40" w15:restartNumberingAfterBreak="0">
+  <w:abstractNum w:abstractNumId="57" w15:restartNumberingAfterBreak="0">
     <w:nsid w:val="709F52CE"/>
     <w:multiLevelType w:val="multilevel"/>
     <w:tmpl w:val="DB366216"/>
@@ -42883,7 +46715,7 @@
       </w:rPr>
     </w:lvl>
   </w:abstractNum>
-  <w:abstractNum w:abstractNumId="41" w15:restartNumberingAfterBreak="0">
+  <w:abstractNum w:abstractNumId="58" w15:restartNumberingAfterBreak="0">
     <w:nsid w:val="71785E19"/>
     <w:multiLevelType w:val="multilevel"/>
     <w:tmpl w:val="509244DC"/>
@@ -43032,7 +46864,7 @@
       </w:rPr>
     </w:lvl>
   </w:abstractNum>
-  <w:abstractNum w:abstractNumId="42" w15:restartNumberingAfterBreak="0">
+  <w:abstractNum w:abstractNumId="59" w15:restartNumberingAfterBreak="0">
     <w:nsid w:val="76DC2506"/>
     <w:multiLevelType w:val="multilevel"/>
     <w:tmpl w:val="0648352A"/>
@@ -43181,7 +47013,7 @@
       </w:rPr>
     </w:lvl>
   </w:abstractNum>
-  <w:abstractNum w:abstractNumId="43" w15:restartNumberingAfterBreak="0">
+  <w:abstractNum w:abstractNumId="60" w15:restartNumberingAfterBreak="0">
     <w:nsid w:val="7761099B"/>
     <w:multiLevelType w:val="multilevel"/>
     <w:tmpl w:val="67162862"/>
@@ -43330,7 +47162,124 @@
       </w:rPr>
     </w:lvl>
   </w:abstractNum>
-  <w:abstractNum w:abstractNumId="44" w15:restartNumberingAfterBreak="0">
+  <w:abstractNum w:abstractNumId="61" w15:restartNumberingAfterBreak="0">
+    <w:nsid w:val="78885506"/>
+    <w:multiLevelType w:val="multilevel"/>
+    <w:tmpl w:val="0ED20E54"/>
+    <w:lvl w:ilvl="0">
+      <w:start w:val="1"/>
+      <w:numFmt w:val="decimal"/>
+      <w:lvlText w:val="%1."/>
+      <w:lvlJc w:val="left"/>
+      <w:pPr>
+        <w:tabs>
+          <w:tab w:val="num" w:pos="720"/>
+        </w:tabs>
+        <w:ind w:left="720" w:hanging="360"/>
+      </w:pPr>
+    </w:lvl>
+    <w:lvl w:ilvl="1">
+      <w:start w:val="1"/>
+      <w:numFmt w:val="bullet"/>
+      <w:lvlText w:val="o"/>
+      <w:lvlJc w:val="left"/>
+      <w:pPr>
+        <w:tabs>
+          <w:tab w:val="num" w:pos="1440"/>
+        </w:tabs>
+        <w:ind w:left="1440" w:hanging="360"/>
+      </w:pPr>
+      <w:rPr>
+        <w:rFonts w:ascii="Courier New" w:hAnsi="Courier New" w:hint="default"/>
+        <w:sz w:val="20"/>
+      </w:rPr>
+    </w:lvl>
+    <w:lvl w:ilvl="2" w:tentative="1">
+      <w:start w:val="1"/>
+      <w:numFmt w:val="decimal"/>
+      <w:lvlText w:val="%3."/>
+      <w:lvlJc w:val="left"/>
+      <w:pPr>
+        <w:tabs>
+          <w:tab w:val="num" w:pos="2160"/>
+        </w:tabs>
+        <w:ind w:left="2160" w:hanging="360"/>
+      </w:pPr>
+    </w:lvl>
+    <w:lvl w:ilvl="3" w:tentative="1">
+      <w:start w:val="1"/>
+      <w:numFmt w:val="decimal"/>
+      <w:lvlText w:val="%4."/>
+      <w:lvlJc w:val="left"/>
+      <w:pPr>
+        <w:tabs>
+          <w:tab w:val="num" w:pos="2880"/>
+        </w:tabs>
+        <w:ind w:left="2880" w:hanging="360"/>
+      </w:pPr>
+    </w:lvl>
+    <w:lvl w:ilvl="4" w:tentative="1">
+      <w:start w:val="1"/>
+      <w:numFmt w:val="decimal"/>
+      <w:lvlText w:val="%5."/>
+      <w:lvlJc w:val="left"/>
+      <w:pPr>
+        <w:tabs>
+          <w:tab w:val="num" w:pos="3600"/>
+        </w:tabs>
+        <w:ind w:left="3600" w:hanging="360"/>
+      </w:pPr>
+    </w:lvl>
+    <w:lvl w:ilvl="5" w:tentative="1">
+      <w:start w:val="1"/>
+      <w:numFmt w:val="decimal"/>
+      <w:lvlText w:val="%6."/>
+      <w:lvlJc w:val="left"/>
+      <w:pPr>
+        <w:tabs>
+          <w:tab w:val="num" w:pos="4320"/>
+        </w:tabs>
+        <w:ind w:left="4320" w:hanging="360"/>
+      </w:pPr>
+    </w:lvl>
+    <w:lvl w:ilvl="6" w:tentative="1">
+      <w:start w:val="1"/>
+      <w:numFmt w:val="decimal"/>
+      <w:lvlText w:val="%7."/>
+      <w:lvlJc w:val="left"/>
+      <w:pPr>
+        <w:tabs>
+          <w:tab w:val="num" w:pos="5040"/>
+        </w:tabs>
+        <w:ind w:left="5040" w:hanging="360"/>
+      </w:pPr>
+    </w:lvl>
+    <w:lvl w:ilvl="7" w:tentative="1">
+      <w:start w:val="1"/>
+      <w:numFmt w:val="decimal"/>
+      <w:lvlText w:val="%8."/>
+      <w:lvlJc w:val="left"/>
+      <w:pPr>
+        <w:tabs>
+          <w:tab w:val="num" w:pos="5760"/>
+        </w:tabs>
+        <w:ind w:left="5760" w:hanging="360"/>
+      </w:pPr>
+    </w:lvl>
+    <w:lvl w:ilvl="8" w:tentative="1">
+      <w:start w:val="1"/>
+      <w:numFmt w:val="decimal"/>
+      <w:lvlText w:val="%9."/>
+      <w:lvlJc w:val="left"/>
+      <w:pPr>
+        <w:tabs>
+          <w:tab w:val="num" w:pos="6480"/>
+        </w:tabs>
+        <w:ind w:left="6480" w:hanging="360"/>
+      </w:pPr>
+    </w:lvl>
+  </w:abstractNum>
+  <w:abstractNum w:abstractNumId="62" w15:restartNumberingAfterBreak="0">
     <w:nsid w:val="791D0DED"/>
     <w:multiLevelType w:val="multilevel"/>
     <w:tmpl w:val="E64696A8"/>
@@ -43479,7 +47428,7 @@
       </w:rPr>
     </w:lvl>
   </w:abstractNum>
-  <w:abstractNum w:abstractNumId="45" w15:restartNumberingAfterBreak="0">
+  <w:abstractNum w:abstractNumId="63" w15:restartNumberingAfterBreak="0">
     <w:nsid w:val="795F062B"/>
     <w:multiLevelType w:val="multilevel"/>
     <w:tmpl w:val="AC523554"/>
@@ -43628,7 +47577,7 @@
       </w:rPr>
     </w:lvl>
   </w:abstractNum>
-  <w:abstractNum w:abstractNumId="46" w15:restartNumberingAfterBreak="0">
+  <w:abstractNum w:abstractNumId="64" w15:restartNumberingAfterBreak="0">
     <w:nsid w:val="79C375E4"/>
     <w:multiLevelType w:val="multilevel"/>
     <w:tmpl w:val="EDCAF35C"/>
@@ -43741,7 +47690,7 @@
       </w:pPr>
     </w:lvl>
   </w:abstractNum>
-  <w:abstractNum w:abstractNumId="47" w15:restartNumberingAfterBreak="0">
+  <w:abstractNum w:abstractNumId="65" w15:restartNumberingAfterBreak="0">
     <w:nsid w:val="7B1D5D57"/>
     <w:multiLevelType w:val="multilevel"/>
     <w:tmpl w:val="206887C0"/>
@@ -43890,7 +47839,7 @@
       </w:rPr>
     </w:lvl>
   </w:abstractNum>
-  <w:abstractNum w:abstractNumId="48" w15:restartNumberingAfterBreak="0">
+  <w:abstractNum w:abstractNumId="66" w15:restartNumberingAfterBreak="0">
     <w:nsid w:val="7B4B3C37"/>
     <w:multiLevelType w:val="multilevel"/>
     <w:tmpl w:val="746EFA96"/>
@@ -44039,7 +47988,7 @@
       </w:rPr>
     </w:lvl>
   </w:abstractNum>
-  <w:abstractNum w:abstractNumId="49" w15:restartNumberingAfterBreak="0">
+  <w:abstractNum w:abstractNumId="67" w15:restartNumberingAfterBreak="0">
     <w:nsid w:val="7D544260"/>
     <w:multiLevelType w:val="multilevel"/>
     <w:tmpl w:val="5066D7E6"/>
@@ -44189,154 +48138,208 @@
     </w:lvl>
   </w:abstractNum>
   <w:num w:numId="1" w16cid:durableId="820273684">
+    <w:abstractNumId w:val="26"/>
+  </w:num>
+  <w:num w:numId="2" w16cid:durableId="2031757950">
+    <w:abstractNumId w:val="59"/>
+  </w:num>
+  <w:num w:numId="3" w16cid:durableId="1137451077">
+    <w:abstractNumId w:val="53"/>
+  </w:num>
+  <w:num w:numId="4" w16cid:durableId="352459098">
+    <w:abstractNumId w:val="58"/>
+  </w:num>
+  <w:num w:numId="5" w16cid:durableId="321085345">
+    <w:abstractNumId w:val="45"/>
+  </w:num>
+  <w:num w:numId="6" w16cid:durableId="1318999707">
+    <w:abstractNumId w:val="25"/>
+  </w:num>
+  <w:num w:numId="7" w16cid:durableId="752430950">
+    <w:abstractNumId w:val="63"/>
+  </w:num>
+  <w:num w:numId="8" w16cid:durableId="1080904437">
+    <w:abstractNumId w:val="9"/>
+  </w:num>
+  <w:num w:numId="9" w16cid:durableId="1721052624">
+    <w:abstractNumId w:val="51"/>
+  </w:num>
+  <w:num w:numId="10" w16cid:durableId="1983658289">
+    <w:abstractNumId w:val="36"/>
+  </w:num>
+  <w:num w:numId="11" w16cid:durableId="2060594427">
+    <w:abstractNumId w:val="33"/>
+  </w:num>
+  <w:num w:numId="12" w16cid:durableId="1501431596">
+    <w:abstractNumId w:val="34"/>
+  </w:num>
+  <w:num w:numId="13" w16cid:durableId="2095738998">
+    <w:abstractNumId w:val="35"/>
+  </w:num>
+  <w:num w:numId="14" w16cid:durableId="2143185730">
+    <w:abstractNumId w:val="50"/>
+  </w:num>
+  <w:num w:numId="15" w16cid:durableId="1105149060">
+    <w:abstractNumId w:val="60"/>
+  </w:num>
+  <w:num w:numId="16" w16cid:durableId="1545170447">
+    <w:abstractNumId w:val="55"/>
+  </w:num>
+  <w:num w:numId="17" w16cid:durableId="676883751">
+    <w:abstractNumId w:val="12"/>
+  </w:num>
+  <w:num w:numId="18" w16cid:durableId="1170802199">
+    <w:abstractNumId w:val="38"/>
+  </w:num>
+  <w:num w:numId="19" w16cid:durableId="1506558449">
+    <w:abstractNumId w:val="8"/>
+  </w:num>
+  <w:num w:numId="20" w16cid:durableId="2128699813">
+    <w:abstractNumId w:val="40"/>
+  </w:num>
+  <w:num w:numId="21" w16cid:durableId="1060251183">
+    <w:abstractNumId w:val="54"/>
+  </w:num>
+  <w:num w:numId="22" w16cid:durableId="561600303">
+    <w:abstractNumId w:val="65"/>
+  </w:num>
+  <w:num w:numId="23" w16cid:durableId="260572318">
+    <w:abstractNumId w:val="67"/>
+  </w:num>
+  <w:num w:numId="24" w16cid:durableId="1318798572">
+    <w:abstractNumId w:val="6"/>
+  </w:num>
+  <w:num w:numId="25" w16cid:durableId="926765526">
+    <w:abstractNumId w:val="52"/>
+  </w:num>
+  <w:num w:numId="26" w16cid:durableId="829253982">
+    <w:abstractNumId w:val="27"/>
+  </w:num>
+  <w:num w:numId="27" w16cid:durableId="1424569730">
+    <w:abstractNumId w:val="64"/>
+  </w:num>
+  <w:num w:numId="28" w16cid:durableId="2063017724">
+    <w:abstractNumId w:val="48"/>
+  </w:num>
+  <w:num w:numId="29" w16cid:durableId="751977167">
+    <w:abstractNumId w:val="56"/>
+  </w:num>
+  <w:num w:numId="30" w16cid:durableId="1375347546">
+    <w:abstractNumId w:val="23"/>
+  </w:num>
+  <w:num w:numId="31" w16cid:durableId="28261972">
+    <w:abstractNumId w:val="47"/>
+  </w:num>
+  <w:num w:numId="32" w16cid:durableId="104663281">
+    <w:abstractNumId w:val="41"/>
+  </w:num>
+  <w:num w:numId="33" w16cid:durableId="230503938">
+    <w:abstractNumId w:val="32"/>
+  </w:num>
+  <w:num w:numId="34" w16cid:durableId="331376763">
+    <w:abstractNumId w:val="44"/>
+  </w:num>
+  <w:num w:numId="35" w16cid:durableId="1729843326">
+    <w:abstractNumId w:val="1"/>
+  </w:num>
+  <w:num w:numId="36" w16cid:durableId="443426097">
+    <w:abstractNumId w:val="37"/>
+  </w:num>
+  <w:num w:numId="37" w16cid:durableId="767848886">
+    <w:abstractNumId w:val="13"/>
+  </w:num>
+  <w:num w:numId="38" w16cid:durableId="546332726">
+    <w:abstractNumId w:val="57"/>
+  </w:num>
+  <w:num w:numId="39" w16cid:durableId="715740550">
+    <w:abstractNumId w:val="7"/>
+  </w:num>
+  <w:num w:numId="40" w16cid:durableId="1097016377">
+    <w:abstractNumId w:val="15"/>
+  </w:num>
+  <w:num w:numId="41" w16cid:durableId="1154953102">
     <w:abstractNumId w:val="14"/>
   </w:num>
-  <w:num w:numId="2" w16cid:durableId="2031757950">
+  <w:num w:numId="42" w16cid:durableId="2095281717">
+    <w:abstractNumId w:val="49"/>
+  </w:num>
+  <w:num w:numId="43" w16cid:durableId="137890269">
+    <w:abstractNumId w:val="4"/>
+  </w:num>
+  <w:num w:numId="44" w16cid:durableId="239564433">
+    <w:abstractNumId w:val="30"/>
+  </w:num>
+  <w:num w:numId="45" w16cid:durableId="253513806">
+    <w:abstractNumId w:val="62"/>
+  </w:num>
+  <w:num w:numId="46" w16cid:durableId="54009791">
+    <w:abstractNumId w:val="66"/>
+  </w:num>
+  <w:num w:numId="47" w16cid:durableId="1607613439">
+    <w:abstractNumId w:val="28"/>
+  </w:num>
+  <w:num w:numId="48" w16cid:durableId="848326001">
+    <w:abstractNumId w:val="46"/>
+  </w:num>
+  <w:num w:numId="49" w16cid:durableId="554314203">
+    <w:abstractNumId w:val="19"/>
+  </w:num>
+  <w:num w:numId="50" w16cid:durableId="1315380695">
+    <w:abstractNumId w:val="3"/>
+  </w:num>
+  <w:num w:numId="51" w16cid:durableId="27798550">
+    <w:abstractNumId w:val="61"/>
+  </w:num>
+  <w:num w:numId="52" w16cid:durableId="1244990320">
+    <w:abstractNumId w:val="2"/>
+  </w:num>
+  <w:num w:numId="53" w16cid:durableId="429468144">
+    <w:abstractNumId w:val="10"/>
+  </w:num>
+  <w:num w:numId="54" w16cid:durableId="947855890">
+    <w:abstractNumId w:val="5"/>
+  </w:num>
+  <w:num w:numId="55" w16cid:durableId="95299154">
+    <w:abstractNumId w:val="39"/>
+  </w:num>
+  <w:num w:numId="56" w16cid:durableId="1960791947">
+    <w:abstractNumId w:val="21"/>
+  </w:num>
+  <w:num w:numId="57" w16cid:durableId="1004896096">
+    <w:abstractNumId w:val="43"/>
+  </w:num>
+  <w:num w:numId="58" w16cid:durableId="360858005">
     <w:abstractNumId w:val="42"/>
   </w:num>
-  <w:num w:numId="3" w16cid:durableId="1137451077">
-    <w:abstractNumId w:val="36"/>
+  <w:num w:numId="59" w16cid:durableId="1539664876">
+    <w:abstractNumId w:val="18"/>
   </w:num>
-  <w:num w:numId="4" w16cid:durableId="352459098">
-    <w:abstractNumId w:val="41"/>
+  <w:num w:numId="60" w16cid:durableId="1141190009">
+    <w:abstractNumId w:val="0"/>
   </w:num>
-  <w:num w:numId="5" w16cid:durableId="321085345">
-    <w:abstractNumId w:val="28"/>
+  <w:num w:numId="61" w16cid:durableId="124156153">
+    <w:abstractNumId w:val="20"/>
   </w:num>
-  <w:num w:numId="6" w16cid:durableId="1318999707">
-    <w:abstractNumId w:val="13"/>
+  <w:num w:numId="62" w16cid:durableId="1481265382">
+    <w:abstractNumId w:val="24"/>
   </w:num>
-  <w:num w:numId="7" w16cid:durableId="752430950">
-    <w:abstractNumId w:val="45"/>
+  <w:num w:numId="63" w16cid:durableId="1662654736">
+    <w:abstractNumId w:val="17"/>
   </w:num>
-  <w:num w:numId="8" w16cid:durableId="1080904437">
-    <w:abstractNumId w:val="6"/>
-  </w:num>
-  <w:num w:numId="9" w16cid:durableId="1721052624">
-    <w:abstractNumId w:val="34"/>
-  </w:num>
-  <w:num w:numId="10" w16cid:durableId="1983658289">
+  <w:num w:numId="64" w16cid:durableId="496001591">
     <w:abstractNumId w:val="22"/>
   </w:num>
-  <w:num w:numId="11" w16cid:durableId="2060594427">
-    <w:abstractNumId w:val="19"/>
+  <w:num w:numId="65" w16cid:durableId="1877691211">
+    <w:abstractNumId w:val="16"/>
   </w:num>
-  <w:num w:numId="12" w16cid:durableId="1501431596">
-    <w:abstractNumId w:val="20"/>
-  </w:num>
-  <w:num w:numId="13" w16cid:durableId="2095738998">
-    <w:abstractNumId w:val="21"/>
-  </w:num>
-  <w:num w:numId="14" w16cid:durableId="2143185730">
-    <w:abstractNumId w:val="33"/>
-  </w:num>
-  <w:num w:numId="15" w16cid:durableId="1105149060">
-    <w:abstractNumId w:val="43"/>
-  </w:num>
-  <w:num w:numId="16" w16cid:durableId="1545170447">
-    <w:abstractNumId w:val="38"/>
-  </w:num>
-  <w:num w:numId="17" w16cid:durableId="676883751">
-    <w:abstractNumId w:val="7"/>
-  </w:num>
-  <w:num w:numId="18" w16cid:durableId="1170802199">
-    <w:abstractNumId w:val="24"/>
-  </w:num>
-  <w:num w:numId="19" w16cid:durableId="1506558449">
-    <w:abstractNumId w:val="5"/>
-  </w:num>
-  <w:num w:numId="20" w16cid:durableId="2128699813">
-    <w:abstractNumId w:val="25"/>
-  </w:num>
-  <w:num w:numId="21" w16cid:durableId="1060251183">
-    <w:abstractNumId w:val="37"/>
-  </w:num>
-  <w:num w:numId="22" w16cid:durableId="561600303">
-    <w:abstractNumId w:val="47"/>
-  </w:num>
-  <w:num w:numId="23" w16cid:durableId="260572318">
-    <w:abstractNumId w:val="49"/>
-  </w:num>
-  <w:num w:numId="24" w16cid:durableId="1318798572">
-    <w:abstractNumId w:val="3"/>
-  </w:num>
-  <w:num w:numId="25" w16cid:durableId="926765526">
-    <w:abstractNumId w:val="35"/>
-  </w:num>
-  <w:num w:numId="26" w16cid:durableId="829253982">
-    <w:abstractNumId w:val="15"/>
-  </w:num>
-  <w:num w:numId="27" w16cid:durableId="1424569730">
-    <w:abstractNumId w:val="46"/>
-  </w:num>
-  <w:num w:numId="28" w16cid:durableId="2063017724">
+  <w:num w:numId="66" w16cid:durableId="350378857">
     <w:abstractNumId w:val="31"/>
   </w:num>
-  <w:num w:numId="29" w16cid:durableId="751977167">
-    <w:abstractNumId w:val="39"/>
-  </w:num>
-  <w:num w:numId="30" w16cid:durableId="1375347546">
-    <w:abstractNumId w:val="12"/>
-  </w:num>
-  <w:num w:numId="31" w16cid:durableId="28261972">
-    <w:abstractNumId w:val="30"/>
-  </w:num>
-  <w:num w:numId="32" w16cid:durableId="104663281">
-    <w:abstractNumId w:val="26"/>
-  </w:num>
-  <w:num w:numId="33" w16cid:durableId="230503938">
-    <w:abstractNumId w:val="18"/>
-  </w:num>
-  <w:num w:numId="34" w16cid:durableId="331376763">
-    <w:abstractNumId w:val="27"/>
-  </w:num>
-  <w:num w:numId="35" w16cid:durableId="1729843326">
-    <w:abstractNumId w:val="0"/>
-  </w:num>
-  <w:num w:numId="36" w16cid:durableId="443426097">
-    <w:abstractNumId w:val="23"/>
-  </w:num>
-  <w:num w:numId="37" w16cid:durableId="767848886">
-    <w:abstractNumId w:val="8"/>
-  </w:num>
-  <w:num w:numId="38" w16cid:durableId="546332726">
-    <w:abstractNumId w:val="40"/>
-  </w:num>
-  <w:num w:numId="39" w16cid:durableId="715740550">
-    <w:abstractNumId w:val="4"/>
-  </w:num>
-  <w:num w:numId="40" w16cid:durableId="1097016377">
-    <w:abstractNumId w:val="10"/>
-  </w:num>
-  <w:num w:numId="41" w16cid:durableId="1154953102">
-    <w:abstractNumId w:val="9"/>
-  </w:num>
-  <w:num w:numId="42" w16cid:durableId="2095281717">
-    <w:abstractNumId w:val="32"/>
-  </w:num>
-  <w:num w:numId="43" w16cid:durableId="137890269">
-    <w:abstractNumId w:val="2"/>
-  </w:num>
-  <w:num w:numId="44" w16cid:durableId="239564433">
-    <w:abstractNumId w:val="17"/>
-  </w:num>
-  <w:num w:numId="45" w16cid:durableId="253513806">
-    <w:abstractNumId w:val="44"/>
-  </w:num>
-  <w:num w:numId="46" w16cid:durableId="54009791">
-    <w:abstractNumId w:val="48"/>
-  </w:num>
-  <w:num w:numId="47" w16cid:durableId="1607613439">
-    <w:abstractNumId w:val="16"/>
-  </w:num>
-  <w:num w:numId="48" w16cid:durableId="848326001">
-    <w:abstractNumId w:val="29"/>
-  </w:num>
-  <w:num w:numId="49" w16cid:durableId="554314203">
+  <w:num w:numId="67" w16cid:durableId="1657152388">
     <w:abstractNumId w:val="11"/>
   </w:num>
-  <w:num w:numId="50" w16cid:durableId="1315380695">
-    <w:abstractNumId w:val="1"/>
+  <w:num w:numId="68" w16cid:durableId="1777867769">
+    <w:abstractNumId w:val="29"/>
   </w:num>
 </w:numbering>
 </file>

</xml_diff>